<commit_message>
Uploaded final ChocAn docs
</commit_message>
<xml_diff>
--- a/docs/ChocAn Data Center documentation.docx
+++ b/docs/ChocAn Data Center documentation.docx
@@ -1,6 +1,6 @@
 
 <file path=word/document.xml><?xml version="1.0" encoding="utf-8"?>
-<w:document xmlns:wpc="http://schemas.microsoft.com/office/word/2010/wordprocessingCanvas" xmlns:mo="http://schemas.microsoft.com/office/mac/office/2008/main" xmlns:mc="http://schemas.openxmlformats.org/markup-compatibility/2006" xmlns:mv="urn:schemas-microsoft-com:mac:vml" xmlns:o="urn:schemas-microsoft-com:office:office" xmlns:r="http://schemas.openxmlformats.org/officeDocument/2006/relationships" xmlns:m="http://schemas.openxmlformats.org/officeDocument/2006/math" xmlns:v="urn:schemas-microsoft-com:vml" xmlns:wp14="http://schemas.microsoft.com/office/word/2010/wordprocessingDrawing" xmlns:wp="http://schemas.openxmlformats.org/drawingml/2006/wordprocessingDrawing" xmlns:w10="urn:schemas-microsoft-com:office:word" xmlns:w="http://schemas.openxmlformats.org/wordprocessingml/2006/main" xmlns:w14="http://schemas.microsoft.com/office/word/2010/wordml" xmlns:w15="http://schemas.microsoft.com/office/word/2012/wordml" xmlns:wpg="http://schemas.microsoft.com/office/word/2010/wordprocessingGroup" xmlns:wpi="http://schemas.microsoft.com/office/word/2010/wordprocessingInk" xmlns:wne="http://schemas.microsoft.com/office/word/2006/wordml" xmlns:wps="http://schemas.microsoft.com/office/word/2010/wordprocessingShape" mc:Ignorable="w14 w15 wp14">
+<w:document xmlns:wpc="http://schemas.microsoft.com/office/word/2010/wordprocessingCanvas" xmlns:mc="http://schemas.openxmlformats.org/markup-compatibility/2006" xmlns:o="urn:schemas-microsoft-com:office:office" xmlns:r="http://schemas.openxmlformats.org/officeDocument/2006/relationships" xmlns:m="http://schemas.openxmlformats.org/officeDocument/2006/math" xmlns:v="urn:schemas-microsoft-com:vml" xmlns:wp14="http://schemas.microsoft.com/office/word/2010/wordprocessingDrawing" xmlns:wp="http://schemas.openxmlformats.org/drawingml/2006/wordprocessingDrawing" xmlns:w10="urn:schemas-microsoft-com:office:word" xmlns:w="http://schemas.openxmlformats.org/wordprocessingml/2006/main" xmlns:w14="http://schemas.microsoft.com/office/word/2010/wordml" xmlns:w15="http://schemas.microsoft.com/office/word/2012/wordml" xmlns:wpg="http://schemas.microsoft.com/office/word/2010/wordprocessingGroup" xmlns:wpi="http://schemas.microsoft.com/office/word/2010/wordprocessingInk" xmlns:wne="http://schemas.microsoft.com/office/word/2006/wordml" xmlns:wps="http://schemas.microsoft.com/office/word/2010/wordprocessingShape" mc:Ignorable="w14 w15 wp14">
   <w:body>
     <w:p>
       <w:pPr>
@@ -185,21 +185,31 @@
           <w:lang w:val="en-CA"/>
         </w:rPr>
       </w:pPr>
+      <w:proofErr w:type="spellStart"/>
       <w:r>
         <w:rPr>
           <w:sz w:val="40"/>
           <w:szCs w:val="40"/>
           <w:lang w:val="en-CA"/>
         </w:rPr>
-        <w:t xml:space="preserve">Sufiyan </w:t>
-      </w:r>
-      <w:proofErr w:type="spellStart"/>
+        <w:t>Sufiyan</w:t>
+      </w:r>
+      <w:proofErr w:type="spellEnd"/>
       <w:r>
         <w:rPr>
           <w:sz w:val="40"/>
           <w:szCs w:val="40"/>
           <w:lang w:val="en-CA"/>
         </w:rPr>
+        <w:t xml:space="preserve"> </w:t>
+      </w:r>
+      <w:proofErr w:type="spellStart"/>
+      <w:r>
+        <w:rPr>
+          <w:sz w:val="40"/>
+          <w:szCs w:val="40"/>
+          <w:lang w:val="en-CA"/>
+        </w:rPr>
         <w:t>Samnani</w:t>
       </w:r>
       <w:proofErr w:type="spellEnd"/>
@@ -248,8 +258,18 @@
           <w:szCs w:val="40"/>
           <w:lang w:val="en-CA"/>
         </w:rPr>
-        <w:t xml:space="preserve"> Manjrekar</w:t>
-      </w:r>
+        <w:t xml:space="preserve"> </w:t>
+      </w:r>
+      <w:proofErr w:type="spellStart"/>
+      <w:r>
+        <w:rPr>
+          <w:sz w:val="40"/>
+          <w:szCs w:val="40"/>
+          <w:lang w:val="en-CA"/>
+        </w:rPr>
+        <w:t>Manjrekar</w:t>
+      </w:r>
+      <w:proofErr w:type="spellEnd"/>
     </w:p>
     <w:p>
       <w:pPr>
@@ -345,23 +365,43 @@
     </w:p>
     <w:p>
       <w:pPr>
-        <w:pStyle w:val="Heading1"/>
         <w:jc w:val="center"/>
         <w:rPr>
+          <w:sz w:val="32"/>
           <w:szCs w:val="40"/>
           <w:lang w:val="en-CA"/>
         </w:rPr>
-      </w:pPr>
-      <w:r>
-        <w:rPr>
+        <w:sectPr>
+          <w:headerReference w:type="default" r:id="rId8"/>
+          <w:pgSz w:w="12240" w:h="15840"/>
+          <w:pgMar w:top="1440" w:right="1440" w:bottom="1440" w:left="1440" w:header="708" w:footer="708" w:gutter="0"/>
+          <w:pgNumType w:start="1"/>
+          <w:cols w:space="708"/>
+          <w:titlePg/>
+          <w:docGrid w:linePitch="360"/>
+        </w:sectPr>
+      </w:pPr>
+    </w:p>
+    <w:p>
+      <w:pPr>
+        <w:jc w:val="center"/>
+        <w:rPr>
+          <w:sz w:val="32"/>
           <w:szCs w:val="40"/>
           <w:lang w:val="en-CA"/>
         </w:rPr>
-        <w:br w:type="page"/>
-      </w:r>
+      </w:pPr>
     </w:p>
     <w:sdt>
       <w:sdtPr>
+        <w:rPr>
+          <w:rFonts w:asciiTheme="minorHAnsi" w:eastAsiaTheme="minorHAnsi" w:hAnsiTheme="minorHAnsi" w:cstheme="minorBidi"/>
+          <w:b w:val="0"/>
+          <w:bCs w:val="0"/>
+          <w:color w:val="auto"/>
+          <w:sz w:val="24"/>
+          <w:szCs w:val="24"/>
+        </w:rPr>
         <w:id w:val="-2133388658"/>
         <w:docPartObj>
           <w:docPartGallery w:val="Table of Contents"/>
@@ -370,11 +410,7 @@
       </w:sdtPr>
       <w:sdtEndPr>
         <w:rPr>
-          <w:rFonts w:asciiTheme="minorHAnsi" w:eastAsiaTheme="minorHAnsi" w:hAnsiTheme="minorHAnsi" w:cstheme="minorBidi"/>
           <w:noProof/>
-          <w:color w:val="auto"/>
-          <w:sz w:val="24"/>
-          <w:szCs w:val="24"/>
         </w:rPr>
       </w:sdtEndPr>
       <w:sdtContent>
@@ -399,36 +435,25 @@
         <w:p>
           <w:pPr>
             <w:pStyle w:val="TOC1"/>
-            <w:tabs>
-              <w:tab w:val="right" w:leader="dot" w:pos="9350"/>
-            </w:tabs>
-            <w:spacing w:line="600" w:lineRule="auto"/>
             <w:rPr>
               <w:rFonts w:eastAsiaTheme="minorEastAsia"/>
               <w:b w:val="0"/>
               <w:bCs w:val="0"/>
               <w:caps w:val="0"/>
               <w:noProof/>
-              <w:sz w:val="24"/>
-              <w:szCs w:val="24"/>
+              <w:lang w:val="en-CA" w:eastAsia="ja-JP"/>
             </w:rPr>
           </w:pPr>
           <w:r>
-            <w:rPr>
-              <w:bCs w:val="0"/>
-            </w:rPr>
             <w:fldChar w:fldCharType="begin"/>
           </w:r>
           <w:r>
             <w:instrText xml:space="preserve"> TOC \o "1-3" \h \z \u </w:instrText>
           </w:r>
           <w:r>
-            <w:rPr>
-              <w:bCs w:val="0"/>
-            </w:rPr>
             <w:fldChar w:fldCharType="separate"/>
           </w:r>
-          <w:hyperlink w:anchor="_Toc478610169" w:history="1">
+          <w:hyperlink w:anchor="_Toc478637665" w:history="1">
             <w:r>
               <w:rPr>
                 <w:rStyle w:val="Hyperlink"/>
@@ -456,7 +481,7 @@
                 <w:noProof/>
                 <w:webHidden/>
               </w:rPr>
-              <w:instrText xml:space="preserve"> PAGEREF _Toc478610169 \h </w:instrText>
+              <w:instrText xml:space="preserve"> PAGEREF _Toc478637665 \h </w:instrText>
             </w:r>
             <w:r>
               <w:rPr>
@@ -476,7 +501,7 @@
                 <w:noProof/>
                 <w:webHidden/>
               </w:rPr>
-              <w:t>3</w:t>
+              <w:t>1</w:t>
             </w:r>
             <w:r>
               <w:rPr>
@@ -490,21 +515,16 @@
         <w:p>
           <w:pPr>
             <w:pStyle w:val="TOC1"/>
-            <w:tabs>
-              <w:tab w:val="right" w:leader="dot" w:pos="9350"/>
-            </w:tabs>
-            <w:spacing w:line="600" w:lineRule="auto"/>
             <w:rPr>
               <w:rFonts w:eastAsiaTheme="minorEastAsia"/>
               <w:b w:val="0"/>
               <w:bCs w:val="0"/>
               <w:caps w:val="0"/>
               <w:noProof/>
-              <w:sz w:val="24"/>
-              <w:szCs w:val="24"/>
+              <w:lang w:val="en-CA" w:eastAsia="ja-JP"/>
             </w:rPr>
           </w:pPr>
-          <w:hyperlink w:anchor="_Toc478610170" w:history="1">
+          <w:hyperlink w:anchor="_Toc478637666" w:history="1">
             <w:r>
               <w:rPr>
                 <w:rStyle w:val="Hyperlink"/>
@@ -532,7 +552,7 @@
                 <w:noProof/>
                 <w:webHidden/>
               </w:rPr>
-              <w:instrText xml:space="preserve"> PAGEREF _Toc478610170 \h </w:instrText>
+              <w:instrText xml:space="preserve"> PAGEREF _Toc478637666 \h </w:instrText>
             </w:r>
             <w:r>
               <w:rPr>
@@ -552,7 +572,7 @@
                 <w:noProof/>
                 <w:webHidden/>
               </w:rPr>
-              <w:t>5</w:t>
+              <w:t>3</w:t>
             </w:r>
             <w:r>
               <w:rPr>
@@ -566,21 +586,16 @@
         <w:p>
           <w:pPr>
             <w:pStyle w:val="TOC1"/>
-            <w:tabs>
-              <w:tab w:val="right" w:leader="dot" w:pos="9350"/>
-            </w:tabs>
-            <w:spacing w:line="600" w:lineRule="auto"/>
             <w:rPr>
               <w:rFonts w:eastAsiaTheme="minorEastAsia"/>
               <w:b w:val="0"/>
               <w:bCs w:val="0"/>
               <w:caps w:val="0"/>
               <w:noProof/>
-              <w:sz w:val="24"/>
-              <w:szCs w:val="24"/>
+              <w:lang w:val="en-CA" w:eastAsia="ja-JP"/>
             </w:rPr>
           </w:pPr>
-          <w:hyperlink w:anchor="_Toc478610171" w:history="1">
+          <w:hyperlink w:anchor="_Toc478637667" w:history="1">
             <w:r>
               <w:rPr>
                 <w:rStyle w:val="Hyperlink"/>
@@ -608,7 +623,7 @@
                 <w:noProof/>
                 <w:webHidden/>
               </w:rPr>
-              <w:instrText xml:space="preserve"> PAGEREF _Toc478610171 \h </w:instrText>
+              <w:instrText xml:space="preserve"> PAGEREF _Toc478637667 \h </w:instrText>
             </w:r>
             <w:r>
               <w:rPr>
@@ -628,7 +643,7 @@
                 <w:noProof/>
                 <w:webHidden/>
               </w:rPr>
-              <w:t>6</w:t>
+              <w:t>4</w:t>
             </w:r>
             <w:r>
               <w:rPr>
@@ -642,21 +657,16 @@
         <w:p>
           <w:pPr>
             <w:pStyle w:val="TOC1"/>
-            <w:tabs>
-              <w:tab w:val="right" w:leader="dot" w:pos="9350"/>
-            </w:tabs>
-            <w:spacing w:line="600" w:lineRule="auto"/>
             <w:rPr>
               <w:rFonts w:eastAsiaTheme="minorEastAsia"/>
               <w:b w:val="0"/>
               <w:bCs w:val="0"/>
               <w:caps w:val="0"/>
               <w:noProof/>
-              <w:sz w:val="24"/>
-              <w:szCs w:val="24"/>
+              <w:lang w:val="en-CA" w:eastAsia="ja-JP"/>
             </w:rPr>
           </w:pPr>
-          <w:hyperlink w:anchor="_Toc478610172" w:history="1">
+          <w:hyperlink w:anchor="_Toc478637668" w:history="1">
             <w:r>
               <w:rPr>
                 <w:rStyle w:val="Hyperlink"/>
@@ -684,7 +694,7 @@
                 <w:noProof/>
                 <w:webHidden/>
               </w:rPr>
-              <w:instrText xml:space="preserve"> PAGEREF _Toc478610172 \h </w:instrText>
+              <w:instrText xml:space="preserve"> PAGEREF _Toc478637668 \h </w:instrText>
             </w:r>
             <w:r>
               <w:rPr>
@@ -704,7 +714,7 @@
                 <w:noProof/>
                 <w:webHidden/>
               </w:rPr>
-              <w:t>9</w:t>
+              <w:t>7</w:t>
             </w:r>
             <w:r>
               <w:rPr>
@@ -718,21 +728,16 @@
         <w:p>
           <w:pPr>
             <w:pStyle w:val="TOC1"/>
-            <w:tabs>
-              <w:tab w:val="right" w:leader="dot" w:pos="9350"/>
-            </w:tabs>
-            <w:spacing w:line="600" w:lineRule="auto"/>
             <w:rPr>
               <w:rFonts w:eastAsiaTheme="minorEastAsia"/>
               <w:b w:val="0"/>
               <w:bCs w:val="0"/>
               <w:caps w:val="0"/>
               <w:noProof/>
-              <w:sz w:val="24"/>
-              <w:szCs w:val="24"/>
+              <w:lang w:val="en-CA" w:eastAsia="ja-JP"/>
             </w:rPr>
           </w:pPr>
-          <w:hyperlink w:anchor="_Toc478610173" w:history="1">
+          <w:hyperlink w:anchor="_Toc478637669" w:history="1">
             <w:r>
               <w:rPr>
                 <w:rStyle w:val="Hyperlink"/>
@@ -760,7 +765,7 @@
                 <w:noProof/>
                 <w:webHidden/>
               </w:rPr>
-              <w:instrText xml:space="preserve"> PAGEREF _Toc478610173 \h </w:instrText>
+              <w:instrText xml:space="preserve"> PAGEREF _Toc478637669 \h </w:instrText>
             </w:r>
             <w:r>
               <w:rPr>
@@ -780,7 +785,7 @@
                 <w:noProof/>
                 <w:webHidden/>
               </w:rPr>
-              <w:t>10</w:t>
+              <w:t>8</w:t>
             </w:r>
             <w:r>
               <w:rPr>
@@ -794,21 +799,16 @@
         <w:p>
           <w:pPr>
             <w:pStyle w:val="TOC1"/>
-            <w:tabs>
-              <w:tab w:val="right" w:leader="dot" w:pos="9350"/>
-            </w:tabs>
-            <w:spacing w:line="600" w:lineRule="auto"/>
             <w:rPr>
               <w:rFonts w:eastAsiaTheme="minorEastAsia"/>
               <w:b w:val="0"/>
               <w:bCs w:val="0"/>
               <w:caps w:val="0"/>
               <w:noProof/>
-              <w:sz w:val="24"/>
-              <w:szCs w:val="24"/>
+              <w:lang w:val="en-CA" w:eastAsia="ja-JP"/>
             </w:rPr>
           </w:pPr>
-          <w:hyperlink w:anchor="_Toc478610174" w:history="1">
+          <w:hyperlink w:anchor="_Toc478637670" w:history="1">
             <w:r>
               <w:rPr>
                 <w:rStyle w:val="Hyperlink"/>
@@ -836,7 +836,7 @@
                 <w:noProof/>
                 <w:webHidden/>
               </w:rPr>
-              <w:instrText xml:space="preserve"> PAGEREF _Toc478610174 \h </w:instrText>
+              <w:instrText xml:space="preserve"> PAGEREF _Toc478637670 \h </w:instrText>
             </w:r>
             <w:r>
               <w:rPr>
@@ -856,7 +856,7 @@
                 <w:noProof/>
                 <w:webHidden/>
               </w:rPr>
-              <w:t>11</w:t>
+              <w:t>9</w:t>
             </w:r>
             <w:r>
               <w:rPr>
@@ -866,25 +866,22 @@
               <w:fldChar w:fldCharType="end"/>
             </w:r>
           </w:hyperlink>
+          <w:bookmarkStart w:id="0" w:name="_GoBack"/>
+          <w:bookmarkEnd w:id="0"/>
         </w:p>
         <w:p>
           <w:pPr>
             <w:pStyle w:val="TOC1"/>
-            <w:tabs>
-              <w:tab w:val="right" w:leader="dot" w:pos="9350"/>
-            </w:tabs>
-            <w:spacing w:line="600" w:lineRule="auto"/>
             <w:rPr>
               <w:rFonts w:eastAsiaTheme="minorEastAsia"/>
               <w:b w:val="0"/>
               <w:bCs w:val="0"/>
               <w:caps w:val="0"/>
               <w:noProof/>
-              <w:sz w:val="24"/>
-              <w:szCs w:val="24"/>
+              <w:lang w:val="en-CA" w:eastAsia="ja-JP"/>
             </w:rPr>
           </w:pPr>
-          <w:hyperlink w:anchor="_Toc478610175" w:history="1">
+          <w:hyperlink w:anchor="_Toc478637671" w:history="1">
             <w:r>
               <w:rPr>
                 <w:rStyle w:val="Hyperlink"/>
@@ -912,7 +909,7 @@
                 <w:noProof/>
                 <w:webHidden/>
               </w:rPr>
-              <w:instrText xml:space="preserve"> PAGEREF _Toc478610175 \h </w:instrText>
+              <w:instrText xml:space="preserve"> PAGEREF _Toc478637671 \h </w:instrText>
             </w:r>
             <w:r>
               <w:rPr>
@@ -932,7 +929,7 @@
                 <w:noProof/>
                 <w:webHidden/>
               </w:rPr>
-              <w:t>13</w:t>
+              <w:t>11</w:t>
             </w:r>
             <w:r>
               <w:rPr>
@@ -946,21 +943,16 @@
         <w:p>
           <w:pPr>
             <w:pStyle w:val="TOC1"/>
-            <w:tabs>
-              <w:tab w:val="right" w:leader="dot" w:pos="9350"/>
-            </w:tabs>
-            <w:spacing w:line="600" w:lineRule="auto"/>
             <w:rPr>
               <w:rFonts w:eastAsiaTheme="minorEastAsia"/>
               <w:b w:val="0"/>
               <w:bCs w:val="0"/>
               <w:caps w:val="0"/>
               <w:noProof/>
-              <w:sz w:val="24"/>
-              <w:szCs w:val="24"/>
+              <w:lang w:val="en-CA" w:eastAsia="ja-JP"/>
             </w:rPr>
           </w:pPr>
-          <w:hyperlink w:anchor="_Toc478610176" w:history="1">
+          <w:hyperlink w:anchor="_Toc478637672" w:history="1">
             <w:r>
               <w:rPr>
                 <w:rStyle w:val="Hyperlink"/>
@@ -988,7 +980,7 @@
                 <w:noProof/>
                 <w:webHidden/>
               </w:rPr>
-              <w:instrText xml:space="preserve"> PAGEREF _Toc478610176 \h </w:instrText>
+              <w:instrText xml:space="preserve"> PAGEREF _Toc478637672 \h </w:instrText>
             </w:r>
             <w:r>
               <w:rPr>
@@ -1008,7 +1000,7 @@
                 <w:noProof/>
                 <w:webHidden/>
               </w:rPr>
-              <w:t>14</w:t>
+              <w:t>12</w:t>
             </w:r>
             <w:r>
               <w:rPr>
@@ -1022,21 +1014,16 @@
         <w:p>
           <w:pPr>
             <w:pStyle w:val="TOC1"/>
-            <w:tabs>
-              <w:tab w:val="right" w:leader="dot" w:pos="9350"/>
-            </w:tabs>
-            <w:spacing w:line="600" w:lineRule="auto"/>
             <w:rPr>
               <w:rFonts w:eastAsiaTheme="minorEastAsia"/>
               <w:b w:val="0"/>
               <w:bCs w:val="0"/>
               <w:caps w:val="0"/>
               <w:noProof/>
-              <w:sz w:val="24"/>
-              <w:szCs w:val="24"/>
+              <w:lang w:val="en-CA" w:eastAsia="ja-JP"/>
             </w:rPr>
           </w:pPr>
-          <w:hyperlink w:anchor="_Toc478610177" w:history="1">
+          <w:hyperlink w:anchor="_Toc478637673" w:history="1">
             <w:r>
               <w:rPr>
                 <w:rStyle w:val="Hyperlink"/>
@@ -1064,7 +1051,7 @@
                 <w:noProof/>
                 <w:webHidden/>
               </w:rPr>
-              <w:instrText xml:space="preserve"> PAGEREF _Toc478610177 \h </w:instrText>
+              <w:instrText xml:space="preserve"> PAGEREF _Toc478637673 \h </w:instrText>
             </w:r>
             <w:r>
               <w:rPr>
@@ -1084,7 +1071,7 @@
                 <w:noProof/>
                 <w:webHidden/>
               </w:rPr>
-              <w:t>17</w:t>
+              <w:t>15</w:t>
             </w:r>
             <w:r>
               <w:rPr>
@@ -1098,21 +1085,16 @@
         <w:p>
           <w:pPr>
             <w:pStyle w:val="TOC1"/>
-            <w:tabs>
-              <w:tab w:val="right" w:leader="dot" w:pos="9350"/>
-            </w:tabs>
-            <w:spacing w:line="600" w:lineRule="auto"/>
             <w:rPr>
               <w:rFonts w:eastAsiaTheme="minorEastAsia"/>
               <w:b w:val="0"/>
               <w:bCs w:val="0"/>
               <w:caps w:val="0"/>
               <w:noProof/>
-              <w:sz w:val="24"/>
-              <w:szCs w:val="24"/>
+              <w:lang w:val="en-CA" w:eastAsia="ja-JP"/>
             </w:rPr>
           </w:pPr>
-          <w:hyperlink w:anchor="_Toc478610178" w:history="1">
+          <w:hyperlink w:anchor="_Toc478637674" w:history="1">
             <w:r>
               <w:rPr>
                 <w:rStyle w:val="Hyperlink"/>
@@ -1140,7 +1122,7 @@
                 <w:noProof/>
                 <w:webHidden/>
               </w:rPr>
-              <w:instrText xml:space="preserve"> PAGEREF _Toc478610178 \h </w:instrText>
+              <w:instrText xml:space="preserve"> PAGEREF _Toc478637674 \h </w:instrText>
             </w:r>
             <w:r>
               <w:rPr>
@@ -1160,7 +1142,7 @@
                 <w:noProof/>
                 <w:webHidden/>
               </w:rPr>
-              <w:t>18</w:t>
+              <w:t>16</w:t>
             </w:r>
             <w:r>
               <w:rPr>
@@ -1174,21 +1156,16 @@
         <w:p>
           <w:pPr>
             <w:pStyle w:val="TOC1"/>
-            <w:tabs>
-              <w:tab w:val="right" w:leader="dot" w:pos="9350"/>
-            </w:tabs>
-            <w:spacing w:line="600" w:lineRule="auto"/>
             <w:rPr>
               <w:rFonts w:eastAsiaTheme="minorEastAsia"/>
               <w:b w:val="0"/>
               <w:bCs w:val="0"/>
               <w:caps w:val="0"/>
               <w:noProof/>
-              <w:sz w:val="24"/>
-              <w:szCs w:val="24"/>
+              <w:lang w:val="en-CA" w:eastAsia="ja-JP"/>
             </w:rPr>
           </w:pPr>
-          <w:hyperlink w:anchor="_Toc478610179" w:history="1">
+          <w:hyperlink w:anchor="_Toc478637675" w:history="1">
             <w:r>
               <w:rPr>
                 <w:rStyle w:val="Hyperlink"/>
@@ -1216,7 +1193,7 @@
                 <w:noProof/>
                 <w:webHidden/>
               </w:rPr>
-              <w:instrText xml:space="preserve"> PAGEREF _Toc478610179 \h </w:instrText>
+              <w:instrText xml:space="preserve"> PAGEREF _Toc478637675 \h </w:instrText>
             </w:r>
             <w:r>
               <w:rPr>
@@ -1236,7 +1213,7 @@
                 <w:noProof/>
                 <w:webHidden/>
               </w:rPr>
-              <w:t>20</w:t>
+              <w:t>18</w:t>
             </w:r>
             <w:r>
               <w:rPr>
@@ -1250,21 +1227,16 @@
         <w:p>
           <w:pPr>
             <w:pStyle w:val="TOC1"/>
-            <w:tabs>
-              <w:tab w:val="right" w:leader="dot" w:pos="9350"/>
-            </w:tabs>
-            <w:spacing w:line="600" w:lineRule="auto"/>
             <w:rPr>
               <w:rFonts w:eastAsiaTheme="minorEastAsia"/>
               <w:b w:val="0"/>
               <w:bCs w:val="0"/>
               <w:caps w:val="0"/>
               <w:noProof/>
-              <w:sz w:val="24"/>
-              <w:szCs w:val="24"/>
+              <w:lang w:val="en-CA" w:eastAsia="ja-JP"/>
             </w:rPr>
           </w:pPr>
-          <w:hyperlink w:anchor="_Toc478610180" w:history="1">
+          <w:hyperlink w:anchor="_Toc478637676" w:history="1">
             <w:r>
               <w:rPr>
                 <w:rStyle w:val="Hyperlink"/>
@@ -1292,7 +1264,7 @@
                 <w:noProof/>
                 <w:webHidden/>
               </w:rPr>
-              <w:instrText xml:space="preserve"> PAGEREF _Toc478610180 \h </w:instrText>
+              <w:instrText xml:space="preserve"> PAGEREF _Toc478637676 \h </w:instrText>
             </w:r>
             <w:r>
               <w:rPr>
@@ -1312,7 +1284,7 @@
                 <w:noProof/>
                 <w:webHidden/>
               </w:rPr>
-              <w:t>21</w:t>
+              <w:t>19</w:t>
             </w:r>
             <w:r>
               <w:rPr>
@@ -1341,20 +1313,18 @@
     <w:p>
       <w:pPr>
         <w:rPr>
-          <w:rFonts w:asciiTheme="majorHAnsi" w:eastAsiaTheme="majorEastAsia" w:hAnsiTheme="majorHAnsi" w:cstheme="majorBidi"/>
-          <w:color w:val="2F5496" w:themeColor="accent1" w:themeShade="BF"/>
-          <w:sz w:val="32"/>
           <w:szCs w:val="40"/>
           <w:lang w:val="en-CA"/>
         </w:rPr>
-      </w:pPr>
-      <w:r>
-        <w:rPr>
-          <w:szCs w:val="40"/>
-          <w:lang w:val="en-CA"/>
-        </w:rPr>
-        <w:br w:type="page"/>
-      </w:r>
+        <w:sectPr>
+          <w:pgSz w:w="12240" w:h="15840"/>
+          <w:pgMar w:top="1440" w:right="1440" w:bottom="1440" w:left="1440" w:header="708" w:footer="708" w:gutter="0"/>
+          <w:pgNumType w:start="1"/>
+          <w:cols w:space="708"/>
+          <w:titlePg/>
+          <w:docGrid w:linePitch="360"/>
+        </w:sectPr>
+      </w:pPr>
     </w:p>
     <w:p>
       <w:pPr>
@@ -1364,15 +1334,14 @@
           <w:lang w:val="en-CA"/>
         </w:rPr>
       </w:pPr>
-      <w:bookmarkStart w:id="0" w:name="_Toc478610169"/>
-      <w:r>
-        <w:rPr>
-          <w:lang w:val="en-CA"/>
-        </w:rPr>
-        <w:lastRenderedPageBreak/>
+      <w:bookmarkStart w:id="1" w:name="_Toc478637665"/>
+      <w:r>
+        <w:rPr>
+          <w:lang w:val="en-CA"/>
+        </w:rPr>
         <w:t>Software Project Management Plan</w:t>
       </w:r>
-      <w:bookmarkEnd w:id="0"/>
+      <w:bookmarkEnd w:id="1"/>
     </w:p>
     <w:p>
       <w:pPr>
@@ -1540,6 +1509,7 @@
         </w:rPr>
         <w:t xml:space="preserve"> Data </w:t>
       </w:r>
+      <w:proofErr w:type="spellStart"/>
       <w:r>
         <w:rPr>
           <w:sz w:val="24"/>
@@ -1547,6 +1517,7 @@
         </w:rPr>
         <w:t>Center</w:t>
       </w:r>
+      <w:proofErr w:type="spellEnd"/>
       <w:r>
         <w:rPr>
           <w:sz w:val="24"/>
@@ -1711,7 +1682,23 @@
           <w:sz w:val="24"/>
           <w:szCs w:val="24"/>
         </w:rPr>
-        <w:t xml:space="preserve"> Data Center software.</w:t>
+        <w:t xml:space="preserve"> Data </w:t>
+      </w:r>
+      <w:proofErr w:type="spellStart"/>
+      <w:r>
+        <w:rPr>
+          <w:sz w:val="24"/>
+          <w:szCs w:val="24"/>
+        </w:rPr>
+        <w:t>Center</w:t>
+      </w:r>
+      <w:proofErr w:type="spellEnd"/>
+      <w:r>
+        <w:rPr>
+          <w:sz w:val="24"/>
+          <w:szCs w:val="24"/>
+        </w:rPr>
+        <w:t xml:space="preserve"> software.</w:t>
       </w:r>
     </w:p>
     <w:p>
@@ -2027,7 +2014,6 @@
           <w:sz w:val="24"/>
           <w:szCs w:val="24"/>
         </w:rPr>
-        <w:lastRenderedPageBreak/>
         <w:t>Class-Responsibility-Collaborator cards</w:t>
       </w:r>
     </w:p>
@@ -2157,7 +2143,7 @@
           <w:noProof/>
           <w:sz w:val="24"/>
           <w:szCs w:val="24"/>
-          <w:lang w:val="en-US"/>
+          <w:lang w:val="en-CA" w:eastAsia="ja-JP"/>
         </w:rPr>
         <w:drawing>
           <wp:anchor distT="0" distB="0" distL="114300" distR="114300" simplePos="0" relativeHeight="251659264" behindDoc="0" locked="0" layoutInCell="1" allowOverlap="1" wp14:anchorId="0D216750" wp14:editId="55852281">
@@ -2185,7 +2171,7 @@
                     </pic:cNvPicPr>
                   </pic:nvPicPr>
                   <pic:blipFill>
-                    <a:blip r:embed="rId6">
+                    <a:blip r:embed="rId9">
                       <a:extLst>
                         <a:ext uri="{28A0092B-C50C-407E-A947-70E740481C1C}">
                           <a14:useLocalDpi xmlns:a14="http://schemas.microsoft.com/office/drawing/2010/main" val="0"/>
@@ -2317,7 +2303,7 @@
       <w:r>
         <w:t xml:space="preserve">. 2008. Oracle: </w:t>
       </w:r>
-      <w:hyperlink r:id="rId7" w:history="1">
+      <w:hyperlink r:id="rId10" w:history="1">
         <w:r>
           <w:rPr>
             <w:rStyle w:val="Hyperlink"/>
@@ -2338,7 +2324,7 @@
       <w:r>
         <w:t xml:space="preserve">: </w:t>
       </w:r>
-      <w:hyperlink r:id="rId8" w:history="1">
+      <w:hyperlink r:id="rId11" w:history="1">
         <w:r>
           <w:rPr>
             <w:rStyle w:val="Hyperlink"/>
@@ -2354,7 +2340,7 @@
       <w:r>
         <w:t xml:space="preserve">Apache Derby: </w:t>
       </w:r>
-      <w:hyperlink r:id="rId9" w:history="1">
+      <w:hyperlink r:id="rId12" w:history="1">
         <w:r>
           <w:rPr>
             <w:rStyle w:val="Hyperlink"/>
@@ -2370,7 +2356,7 @@
       <w:r>
         <w:t xml:space="preserve">Apache POI: </w:t>
       </w:r>
-      <w:hyperlink r:id="rId10" w:history="1">
+      <w:hyperlink r:id="rId13" w:history="1">
         <w:r>
           <w:rPr>
             <w:rStyle w:val="Hyperlink"/>
@@ -2388,7 +2374,7 @@
       <w:r>
         <w:t xml:space="preserve">: </w:t>
       </w:r>
-      <w:hyperlink r:id="rId11" w:history="1">
+      <w:hyperlink r:id="rId14" w:history="1">
         <w:r>
           <w:rPr>
             <w:rStyle w:val="Hyperlink"/>
@@ -2430,16 +2416,37 @@
         <w:t>Requirements, Analysis, Design</w:t>
       </w:r>
       <w:r>
-        <w:t xml:space="preserve">: Sufiyan </w:t>
+        <w:t xml:space="preserve">: </w:t>
       </w:r>
       <w:proofErr w:type="spellStart"/>
       <w:r>
+        <w:t>Sufiyan</w:t>
+      </w:r>
+      <w:proofErr w:type="spellEnd"/>
+      <w:r>
+        <w:t xml:space="preserve"> </w:t>
+      </w:r>
+      <w:proofErr w:type="spellStart"/>
+      <w:r>
         <w:t>Samnani</w:t>
       </w:r>
       <w:proofErr w:type="spellEnd"/>
       <w:r>
-        <w:t>, Mohamed Furqaan Attarwala</w:t>
-      </w:r>
+        <w:t xml:space="preserve">, Mohamed </w:t>
+      </w:r>
+      <w:proofErr w:type="spellStart"/>
+      <w:r>
+        <w:t>Furqaan</w:t>
+      </w:r>
+      <w:proofErr w:type="spellEnd"/>
+      <w:r>
+        <w:t xml:space="preserve"> </w:t>
+      </w:r>
+      <w:proofErr w:type="spellStart"/>
+      <w:r>
+        <w:t>Attarwala</w:t>
+      </w:r>
+      <w:proofErr w:type="spellEnd"/>
     </w:p>
     <w:p>
       <w:r>
@@ -2457,7 +2464,15 @@
       </w:r>
       <w:proofErr w:type="spellEnd"/>
       <w:r>
-        <w:t xml:space="preserve"> Manjrekar, Vishal Chandra</w:t>
+        <w:t xml:space="preserve"> </w:t>
+      </w:r>
+      <w:proofErr w:type="spellStart"/>
+      <w:r>
+        <w:t>Manjrekar</w:t>
+      </w:r>
+      <w:proofErr w:type="spellEnd"/>
+      <w:r>
+        <w:t>, Vishal Chandra</w:t>
       </w:r>
     </w:p>
     <w:p/>
@@ -2501,13 +2516,6 @@
     <w:p>
       <w:pPr>
         <w:rPr>
-          <w:lang w:val="en-CA"/>
-        </w:rPr>
-      </w:pPr>
-    </w:p>
-    <w:p>
-      <w:pPr>
-        <w:rPr>
           <w:rFonts w:asciiTheme="majorHAnsi" w:eastAsiaTheme="majorEastAsia" w:hAnsiTheme="majorHAnsi" w:cstheme="majorBidi"/>
           <w:color w:val="2F5496" w:themeColor="accent1" w:themeShade="BF"/>
           <w:sz w:val="32"/>
@@ -2531,12 +2539,11 @@
           <w:lang w:val="en-CA"/>
         </w:rPr>
       </w:pPr>
-      <w:bookmarkStart w:id="1" w:name="_Toc478610170"/>
-      <w:r>
-        <w:rPr>
-          <w:lang w:val="en-CA"/>
-        </w:rPr>
-        <w:lastRenderedPageBreak/>
+      <w:bookmarkStart w:id="2" w:name="_Toc478637666"/>
+      <w:r>
+        <w:rPr>
+          <w:lang w:val="en-CA"/>
+        </w:rPr>
         <w:t>Use Case</w:t>
       </w:r>
       <w:r>
@@ -2545,7 +2552,7 @@
         </w:rPr>
         <w:t xml:space="preserve"> Diagram</w:t>
       </w:r>
-      <w:bookmarkEnd w:id="1"/>
+      <w:bookmarkEnd w:id="2"/>
     </w:p>
     <w:p>
       <w:pPr>
@@ -2571,6 +2578,7 @@
       <w:r>
         <w:rPr>
           <w:noProof/>
+          <w:lang w:val="en-CA" w:eastAsia="ja-JP"/>
         </w:rPr>
         <w:drawing>
           <wp:inline distT="0" distB="0" distL="0" distR="0" wp14:anchorId="6F89A2C6" wp14:editId="2CA9E96B">
@@ -2588,7 +2596,7 @@
                     <pic:cNvPicPr/>
                   </pic:nvPicPr>
                   <pic:blipFill>
-                    <a:blip r:embed="rId12">
+                    <a:blip r:embed="rId15">
                       <a:extLst>
                         <a:ext uri="{28A0092B-C50C-407E-A947-70E740481C1C}">
                           <a14:useLocalDpi xmlns:a14="http://schemas.microsoft.com/office/drawing/2010/main" val="0"/>
@@ -2652,12 +2660,11 @@
           <w:lang w:val="en-CA"/>
         </w:rPr>
       </w:pPr>
-      <w:bookmarkStart w:id="2" w:name="_Toc478610171"/>
-      <w:r>
-        <w:rPr>
-          <w:lang w:val="en-CA"/>
-        </w:rPr>
-        <w:lastRenderedPageBreak/>
+      <w:bookmarkStart w:id="3" w:name="_Toc478637667"/>
+      <w:r>
+        <w:rPr>
+          <w:lang w:val="en-CA"/>
+        </w:rPr>
         <w:t>Use Case Description</w:t>
       </w:r>
       <w:r>
@@ -2666,7 +2673,7 @@
         </w:rPr>
         <w:t>s</w:t>
       </w:r>
-      <w:bookmarkEnd w:id="2"/>
+      <w:bookmarkEnd w:id="3"/>
     </w:p>
     <w:p>
       <w:pPr>
@@ -3641,7 +3648,6 @@
                 <w:sz w:val="24"/>
                 <w:szCs w:val="24"/>
               </w:rPr>
-              <w:lastRenderedPageBreak/>
               <w:t>Use case ID</w:t>
             </w:r>
           </w:p>
@@ -4742,7 +4748,6 @@
                 <w:sz w:val="24"/>
                 <w:szCs w:val="24"/>
               </w:rPr>
-              <w:lastRenderedPageBreak/>
               <w:t>Use case ID</w:t>
             </w:r>
           </w:p>
@@ -5650,12 +5655,11 @@
           <w:lang w:val="en-CA"/>
         </w:rPr>
       </w:pPr>
-      <w:bookmarkStart w:id="3" w:name="_Toc478610172"/>
-      <w:r>
-        <w:rPr>
-          <w:lang w:val="en-CA"/>
-        </w:rPr>
-        <w:lastRenderedPageBreak/>
+      <w:bookmarkStart w:id="4" w:name="_Toc478637668"/>
+      <w:r>
+        <w:rPr>
+          <w:lang w:val="en-CA"/>
+        </w:rPr>
         <w:t>Functional and Non-f</w:t>
       </w:r>
       <w:r>
@@ -5670,7 +5674,7 @@
         </w:rPr>
         <w:t>s</w:t>
       </w:r>
-      <w:bookmarkEnd w:id="3"/>
+      <w:bookmarkEnd w:id="4"/>
     </w:p>
     <w:p>
       <w:pPr>
@@ -5870,25 +5874,7 @@
           <w:szCs w:val="24"/>
           <w:lang w:val="en-CA"/>
         </w:rPr>
-        <w:t xml:space="preserve">Performance: The system software should be </w:t>
-      </w:r>
-      <w:proofErr w:type="gramStart"/>
-      <w:r>
-        <w:rPr>
-          <w:sz w:val="24"/>
-          <w:szCs w:val="24"/>
-          <w:lang w:val="en-CA"/>
-        </w:rPr>
-        <w:t>fairly responsive</w:t>
-      </w:r>
-      <w:proofErr w:type="gramEnd"/>
-      <w:r>
-        <w:rPr>
-          <w:sz w:val="24"/>
-          <w:szCs w:val="24"/>
-          <w:lang w:val="en-CA"/>
-        </w:rPr>
-        <w:t>.</w:t>
+        <w:t>Performance: The system software should be fairly responsive.</w:t>
       </w:r>
     </w:p>
     <w:p>
@@ -5911,25 +5897,7 @@
           <w:szCs w:val="24"/>
           <w:lang w:val="en-CA"/>
         </w:rPr>
-        <w:t xml:space="preserve">Availability: The system software should be available </w:t>
-      </w:r>
-      <w:proofErr w:type="gramStart"/>
-      <w:r>
-        <w:rPr>
-          <w:sz w:val="24"/>
-          <w:szCs w:val="24"/>
-          <w:lang w:val="en-CA"/>
-        </w:rPr>
-        <w:t>at all times</w:t>
-      </w:r>
-      <w:proofErr w:type="gramEnd"/>
-      <w:r>
-        <w:rPr>
-          <w:sz w:val="24"/>
-          <w:szCs w:val="24"/>
-          <w:lang w:val="en-CA"/>
-        </w:rPr>
-        <w:t>, and even during the day, it should be in an interactive mode.</w:t>
+        <w:t>Availability: The system software should be available at all times, and even during the day, it should be in an interactive mode.</w:t>
       </w:r>
     </w:p>
     <w:p>
@@ -6022,15 +5990,14 @@
           <w:lang w:val="en-CA"/>
         </w:rPr>
       </w:pPr>
-      <w:bookmarkStart w:id="4" w:name="_Toc478610173"/>
-      <w:r>
-        <w:rPr>
-          <w:lang w:val="en-CA"/>
-        </w:rPr>
-        <w:lastRenderedPageBreak/>
+      <w:bookmarkStart w:id="5" w:name="_Toc478637669"/>
+      <w:r>
+        <w:rPr>
+          <w:lang w:val="en-CA"/>
+        </w:rPr>
         <w:t>Entity-Relationship Diagram (ERD)</w:t>
       </w:r>
-      <w:bookmarkEnd w:id="4"/>
+      <w:bookmarkEnd w:id="5"/>
     </w:p>
     <w:p>
       <w:pPr>
@@ -6055,6 +6022,7 @@
       <w:r>
         <w:rPr>
           <w:noProof/>
+          <w:lang w:val="en-CA" w:eastAsia="ja-JP"/>
         </w:rPr>
         <w:drawing>
           <wp:inline distT="0" distB="0" distL="0" distR="0" wp14:anchorId="5CC1B84D" wp14:editId="6B7A5B81">
@@ -6072,7 +6040,7 @@
                     <pic:cNvPicPr/>
                   </pic:nvPicPr>
                   <pic:blipFill>
-                    <a:blip r:embed="rId13">
+                    <a:blip r:embed="rId16">
                       <a:extLst>
                         <a:ext uri="{28A0092B-C50C-407E-A947-70E740481C1C}">
                           <a14:useLocalDpi xmlns:a14="http://schemas.microsoft.com/office/drawing/2010/main" val="0"/>
@@ -6142,15 +6110,14 @@
           <w:lang w:val="en-CA"/>
         </w:rPr>
       </w:pPr>
-      <w:bookmarkStart w:id="5" w:name="_Toc478610174"/>
-      <w:r>
-        <w:rPr>
-          <w:lang w:val="en-CA"/>
-        </w:rPr>
-        <w:lastRenderedPageBreak/>
+      <w:bookmarkStart w:id="6" w:name="_Toc478637670"/>
+      <w:r>
+        <w:rPr>
+          <w:lang w:val="en-CA"/>
+        </w:rPr>
         <w:t>Data Flow Analysis</w:t>
       </w:r>
-      <w:bookmarkEnd w:id="5"/>
+      <w:bookmarkEnd w:id="6"/>
     </w:p>
     <w:p>
       <w:pPr>
@@ -6195,6 +6162,7 @@
       <w:r>
         <w:rPr>
           <w:noProof/>
+          <w:lang w:val="en-CA" w:eastAsia="ja-JP"/>
         </w:rPr>
         <w:drawing>
           <wp:inline distT="0" distB="0" distL="0" distR="0" wp14:anchorId="354EEDD8" wp14:editId="32978677">
@@ -6212,7 +6180,7 @@
                     <pic:cNvPicPr/>
                   </pic:nvPicPr>
                   <pic:blipFill>
-                    <a:blip r:embed="rId14">
+                    <a:blip r:embed="rId17">
                       <a:extLst>
                         <a:ext uri="{28A0092B-C50C-407E-A947-70E740481C1C}">
                           <a14:useLocalDpi xmlns:a14="http://schemas.microsoft.com/office/drawing/2010/main" val="0"/>
@@ -6263,7 +6231,6 @@
           <w:u w:val="single"/>
           <w:lang w:val="en-CA"/>
         </w:rPr>
-        <w:lastRenderedPageBreak/>
         <w:t>Manager data flow analysis</w:t>
       </w:r>
       <w:r>
@@ -6290,6 +6257,7 @@
       <w:r>
         <w:rPr>
           <w:noProof/>
+          <w:lang w:val="en-CA" w:eastAsia="ja-JP"/>
         </w:rPr>
         <w:drawing>
           <wp:inline distT="0" distB="0" distL="0" distR="0" wp14:anchorId="224E8651" wp14:editId="3983873A">
@@ -6307,7 +6275,7 @@
                     <pic:cNvPicPr/>
                   </pic:nvPicPr>
                   <pic:blipFill>
-                    <a:blip r:embed="rId15">
+                    <a:blip r:embed="rId18">
                       <a:extLst>
                         <a:ext uri="{28A0092B-C50C-407E-A947-70E740481C1C}">
                           <a14:useLocalDpi xmlns:a14="http://schemas.microsoft.com/office/drawing/2010/main" val="0"/>
@@ -6363,15 +6331,14 @@
           <w:lang w:val="en-CA"/>
         </w:rPr>
       </w:pPr>
-      <w:bookmarkStart w:id="6" w:name="_Toc478610175"/>
-      <w:r>
-        <w:rPr>
-          <w:lang w:val="en-CA"/>
-        </w:rPr>
-        <w:lastRenderedPageBreak/>
+      <w:bookmarkStart w:id="7" w:name="_Toc478637671"/>
+      <w:r>
+        <w:rPr>
+          <w:lang w:val="en-CA"/>
+        </w:rPr>
         <w:t>Class Diagram</w:t>
       </w:r>
-      <w:bookmarkEnd w:id="6"/>
+      <w:bookmarkEnd w:id="7"/>
     </w:p>
     <w:p>
       <w:pPr>
@@ -6389,6 +6356,7 @@
       <w:r>
         <w:rPr>
           <w:noProof/>
+          <w:lang w:val="en-CA" w:eastAsia="ja-JP"/>
         </w:rPr>
         <w:drawing>
           <wp:inline distT="0" distB="0" distL="0" distR="0" wp14:anchorId="05E77F96" wp14:editId="60229A00">
@@ -6406,7 +6374,7 @@
                     <pic:cNvPicPr/>
                   </pic:nvPicPr>
                   <pic:blipFill>
-                    <a:blip r:embed="rId16">
+                    <a:blip r:embed="rId19">
                       <a:extLst>
                         <a:ext uri="{28A0092B-C50C-407E-A947-70E740481C1C}">
                           <a14:useLocalDpi xmlns:a14="http://schemas.microsoft.com/office/drawing/2010/main" val="0"/>
@@ -6447,15 +6415,14 @@
         </w:rPr>
         <w:br w:type="page"/>
       </w:r>
-      <w:bookmarkStart w:id="7" w:name="_Toc478610176"/>
-      <w:r>
-        <w:rPr>
-          <w:lang w:val="en-CA"/>
-        </w:rPr>
-        <w:lastRenderedPageBreak/>
+      <w:bookmarkStart w:id="8" w:name="_Toc478637672"/>
+      <w:r>
+        <w:rPr>
+          <w:lang w:val="en-CA"/>
+        </w:rPr>
         <w:t>Class-Responsibility-Class Cards</w:t>
       </w:r>
-      <w:bookmarkEnd w:id="7"/>
+      <w:bookmarkEnd w:id="8"/>
     </w:p>
     <w:p>
       <w:pPr>
@@ -7345,7 +7312,6 @@
                 <w:sz w:val="24"/>
                 <w:szCs w:val="24"/>
               </w:rPr>
-              <w:lastRenderedPageBreak/>
               <w:t>CLASS</w:t>
             </w:r>
           </w:p>
@@ -8333,7 +8299,6 @@
                 <w:sz w:val="24"/>
                 <w:szCs w:val="24"/>
               </w:rPr>
-              <w:lastRenderedPageBreak/>
               <w:t>CLASS</w:t>
             </w:r>
           </w:p>
@@ -8919,15 +8884,14 @@
           <w:lang w:val="en-CA"/>
         </w:rPr>
       </w:pPr>
-      <w:bookmarkStart w:id="8" w:name="_Toc478610177"/>
-      <w:r>
-        <w:rPr>
-          <w:lang w:val="en-CA"/>
-        </w:rPr>
-        <w:lastRenderedPageBreak/>
+      <w:bookmarkStart w:id="9" w:name="_Toc478637673"/>
+      <w:r>
+        <w:rPr>
+          <w:lang w:val="en-CA"/>
+        </w:rPr>
         <w:t>Collaboration Diagrams</w:t>
       </w:r>
-      <w:bookmarkEnd w:id="8"/>
+      <w:bookmarkEnd w:id="9"/>
     </w:p>
     <w:p>
       <w:pPr>
@@ -8986,6 +8950,7 @@
       <w:r>
         <w:rPr>
           <w:noProof/>
+          <w:lang w:val="en-CA" w:eastAsia="ja-JP"/>
         </w:rPr>
         <w:drawing>
           <wp:inline distT="0" distB="0" distL="0" distR="0" wp14:anchorId="3F1FEF79" wp14:editId="425E5B0B">
@@ -9003,7 +8968,7 @@
                     <pic:cNvPicPr/>
                   </pic:nvPicPr>
                   <pic:blipFill>
-                    <a:blip r:embed="rId17">
+                    <a:blip r:embed="rId20">
                       <a:extLst>
                         <a:ext uri="{28A0092B-C50C-407E-A947-70E740481C1C}">
                           <a14:useLocalDpi xmlns:a14="http://schemas.microsoft.com/office/drawing/2010/main" val="0"/>
@@ -9087,6 +9052,7 @@
       <w:r>
         <w:rPr>
           <w:noProof/>
+          <w:lang w:val="en-CA" w:eastAsia="ja-JP"/>
         </w:rPr>
         <w:drawing>
           <wp:inline distT="0" distB="0" distL="0" distR="0" wp14:anchorId="68B3AE3B" wp14:editId="23C00E74">
@@ -9104,7 +9070,7 @@
                     <pic:cNvPicPr/>
                   </pic:nvPicPr>
                   <pic:blipFill>
-                    <a:blip r:embed="rId18">
+                    <a:blip r:embed="rId21">
                       <a:extLst>
                         <a:ext uri="{28A0092B-C50C-407E-A947-70E740481C1C}">
                           <a14:useLocalDpi xmlns:a14="http://schemas.microsoft.com/office/drawing/2010/main" val="0"/>
@@ -9155,12 +9121,11 @@
           <w:lang w:val="en-CA"/>
         </w:rPr>
       </w:pPr>
-      <w:bookmarkStart w:id="9" w:name="_Toc478610178"/>
-      <w:r>
-        <w:rPr>
-          <w:lang w:val="en-CA"/>
-        </w:rPr>
-        <w:lastRenderedPageBreak/>
+      <w:bookmarkStart w:id="10" w:name="_Toc478637674"/>
+      <w:r>
+        <w:rPr>
+          <w:lang w:val="en-CA"/>
+        </w:rPr>
         <w:t>Sequence Diagrams</w:t>
       </w:r>
       <w:r>
@@ -9175,7 +9140,7 @@
         </w:rPr>
         <w:t>(equivalent to collaboration diagrams)</w:t>
       </w:r>
-      <w:bookmarkEnd w:id="9"/>
+      <w:bookmarkEnd w:id="10"/>
     </w:p>
     <w:p>
       <w:pPr>
@@ -9227,6 +9192,7 @@
       <w:r>
         <w:rPr>
           <w:noProof/>
+          <w:lang w:val="en-CA" w:eastAsia="ja-JP"/>
         </w:rPr>
         <w:drawing>
           <wp:inline distT="0" distB="0" distL="0" distR="0" wp14:anchorId="19B6B715" wp14:editId="1B131B36">
@@ -9244,7 +9210,7 @@
                     <pic:cNvPicPr/>
                   </pic:nvPicPr>
                   <pic:blipFill>
-                    <a:blip r:embed="rId19">
+                    <a:blip r:embed="rId22">
                       <a:extLst>
                         <a:ext uri="{28A0092B-C50C-407E-A947-70E740481C1C}">
                           <a14:useLocalDpi xmlns:a14="http://schemas.microsoft.com/office/drawing/2010/main" val="0"/>
@@ -9328,6 +9294,7 @@
       <w:r>
         <w:rPr>
           <w:noProof/>
+          <w:lang w:val="en-CA" w:eastAsia="ja-JP"/>
         </w:rPr>
         <w:drawing>
           <wp:inline distT="0" distB="0" distL="0" distR="0" wp14:anchorId="5B0360FA" wp14:editId="5E5BDA44">
@@ -9345,7 +9312,7 @@
                     <pic:cNvPicPr/>
                   </pic:nvPicPr>
                   <pic:blipFill>
-                    <a:blip r:embed="rId20">
+                    <a:blip r:embed="rId23">
                       <a:extLst>
                         <a:ext uri="{28A0092B-C50C-407E-A947-70E740481C1C}">
                           <a14:useLocalDpi xmlns:a14="http://schemas.microsoft.com/office/drawing/2010/main" val="0"/>
@@ -9400,15 +9367,14 @@
           <w:lang w:val="en-CA"/>
         </w:rPr>
       </w:pPr>
-      <w:bookmarkStart w:id="10" w:name="_Toc478610179"/>
-      <w:r>
-        <w:rPr>
-          <w:lang w:val="en-CA"/>
-        </w:rPr>
-        <w:lastRenderedPageBreak/>
+      <w:bookmarkStart w:id="11" w:name="_Toc478637675"/>
+      <w:r>
+        <w:rPr>
+          <w:lang w:val="en-CA"/>
+        </w:rPr>
         <w:t>Black box test Cases</w:t>
       </w:r>
-      <w:bookmarkEnd w:id="10"/>
+      <w:bookmarkEnd w:id="11"/>
     </w:p>
     <w:p>
       <w:pPr>
@@ -9981,23 +9947,13 @@
                 <w:lang w:val="en-CA"/>
               </w:rPr>
             </w:pPr>
-            <w:proofErr w:type="gramStart"/>
             <w:r>
               <w:rPr>
                 <w:sz w:val="24"/>
                 <w:szCs w:val="24"/>
                 <w:lang w:val="en-CA"/>
               </w:rPr>
-              <w:t>&lt;”Generate</w:t>
-            </w:r>
-            <w:proofErr w:type="gramEnd"/>
-            <w:r>
-              <w:rPr>
-                <w:sz w:val="24"/>
-                <w:szCs w:val="24"/>
-                <w:lang w:val="en-CA"/>
-              </w:rPr>
-              <w:t xml:space="preserve"> Provider Directory” button clicked&gt;</w:t>
+              <w:t>&lt;”Generate Provider Directory” button clicked&gt;</w:t>
             </w:r>
           </w:p>
         </w:tc>
@@ -10558,23 +10514,13 @@
                 <w:lang w:val="en-CA"/>
               </w:rPr>
             </w:pPr>
-            <w:proofErr w:type="gramStart"/>
             <w:r>
               <w:rPr>
                 <w:sz w:val="24"/>
                 <w:szCs w:val="24"/>
                 <w:lang w:val="en-CA"/>
               </w:rPr>
-              <w:t>&lt;”Generate</w:t>
-            </w:r>
-            <w:proofErr w:type="gramEnd"/>
-            <w:r>
-              <w:rPr>
-                <w:sz w:val="24"/>
-                <w:szCs w:val="24"/>
-                <w:lang w:val="en-CA"/>
-              </w:rPr>
-              <w:t xml:space="preserve"> Summary Report” button clicked&gt;</w:t>
+              <w:t>&lt;”Generate Summary Report” button clicked&gt;</w:t>
             </w:r>
           </w:p>
         </w:tc>
@@ -10637,15 +10583,14 @@
           <w:lang w:val="en-CA"/>
         </w:rPr>
       </w:pPr>
-      <w:bookmarkStart w:id="11" w:name="_Toc478610180"/>
-      <w:r>
-        <w:rPr>
-          <w:lang w:val="en-CA"/>
-        </w:rPr>
-        <w:lastRenderedPageBreak/>
+      <w:bookmarkStart w:id="12" w:name="_Toc478637676"/>
+      <w:r>
+        <w:rPr>
+          <w:lang w:val="en-CA"/>
+        </w:rPr>
         <w:t>Screenshots</w:t>
       </w:r>
-      <w:bookmarkEnd w:id="11"/>
+      <w:bookmarkEnd w:id="12"/>
     </w:p>
     <w:p>
       <w:pPr>
@@ -10689,6 +10634,7 @@
       <w:r>
         <w:rPr>
           <w:noProof/>
+          <w:lang w:val="en-CA" w:eastAsia="ja-JP"/>
         </w:rPr>
         <w:drawing>
           <wp:inline distT="0" distB="0" distL="0" distR="0" wp14:anchorId="207ACBA9" wp14:editId="11A2A968">
@@ -10708,7 +10654,7 @@
                     </pic:cNvPicPr>
                   </pic:nvPicPr>
                   <pic:blipFill>
-                    <a:blip r:embed="rId21">
+                    <a:blip r:embed="rId24">
                       <a:extLst>
                         <a:ext uri="{28A0092B-C50C-407E-A947-70E740481C1C}">
                           <a14:useLocalDpi xmlns:a14="http://schemas.microsoft.com/office/drawing/2010/main" val="0"/>
@@ -10756,14 +10702,27 @@
       <w:r>
         <w:t xml:space="preserve">Figure </w:t>
       </w:r>
-      <w:fldSimple w:instr=" SEQ Figure \* ARABIC ">
-        <w:r>
-          <w:rPr>
-            <w:noProof/>
-          </w:rPr>
-          <w:t>1</w:t>
-        </w:r>
-      </w:fldSimple>
+      <w:r>
+        <w:fldChar w:fldCharType="begin"/>
+      </w:r>
+      <w:r>
+        <w:instrText xml:space="preserve"> SEQ Figure \* ARABIC </w:instrText>
+      </w:r>
+      <w:r>
+        <w:fldChar w:fldCharType="separate"/>
+      </w:r>
+      <w:r>
+        <w:rPr>
+          <w:noProof/>
+        </w:rPr>
+        <w:t>1</w:t>
+      </w:r>
+      <w:r>
+        <w:rPr>
+          <w:noProof/>
+        </w:rPr>
+        <w:fldChar w:fldCharType="end"/>
+      </w:r>
       <w:r>
         <w:t xml:space="preserve"> </w:t>
       </w:r>
@@ -10786,6 +10745,7 @@
       <w:r>
         <w:rPr>
           <w:noProof/>
+          <w:lang w:val="en-CA" w:eastAsia="ja-JP"/>
         </w:rPr>
         <w:drawing>
           <wp:inline distT="0" distB="0" distL="0" distR="0" wp14:anchorId="2A5F389E" wp14:editId="3004D0C0">
@@ -10805,7 +10765,7 @@
                     </pic:cNvPicPr>
                   </pic:nvPicPr>
                   <pic:blipFill>
-                    <a:blip r:embed="rId22">
+                    <a:blip r:embed="rId25">
                       <a:extLst>
                         <a:ext uri="{28A0092B-C50C-407E-A947-70E740481C1C}">
                           <a14:useLocalDpi xmlns:a14="http://schemas.microsoft.com/office/drawing/2010/main" val="0"/>
@@ -10853,14 +10813,27 @@
       <w:r>
         <w:t xml:space="preserve">Figure </w:t>
       </w:r>
-      <w:fldSimple w:instr=" SEQ Figure \* ARABIC ">
-        <w:r>
-          <w:rPr>
-            <w:noProof/>
-          </w:rPr>
-          <w:t>2</w:t>
-        </w:r>
-      </w:fldSimple>
+      <w:r>
+        <w:fldChar w:fldCharType="begin"/>
+      </w:r>
+      <w:r>
+        <w:instrText xml:space="preserve"> SEQ Figure \* ARABIC </w:instrText>
+      </w:r>
+      <w:r>
+        <w:fldChar w:fldCharType="separate"/>
+      </w:r>
+      <w:r>
+        <w:rPr>
+          <w:noProof/>
+        </w:rPr>
+        <w:t>2</w:t>
+      </w:r>
+      <w:r>
+        <w:rPr>
+          <w:noProof/>
+        </w:rPr>
+        <w:fldChar w:fldCharType="end"/>
+      </w:r>
       <w:r>
         <w:t xml:space="preserve"> Manager table</w:t>
       </w:r>
@@ -10880,6 +10853,7 @@
       <w:r>
         <w:rPr>
           <w:noProof/>
+          <w:lang w:val="en-CA" w:eastAsia="ja-JP"/>
         </w:rPr>
         <w:drawing>
           <wp:inline distT="0" distB="0" distL="0" distR="0" wp14:anchorId="4CF3CACF" wp14:editId="16285D11">
@@ -10899,7 +10873,7 @@
                     </pic:cNvPicPr>
                   </pic:nvPicPr>
                   <pic:blipFill>
-                    <a:blip r:embed="rId23">
+                    <a:blip r:embed="rId26">
                       <a:extLst>
                         <a:ext uri="{28A0092B-C50C-407E-A947-70E740481C1C}">
                           <a14:useLocalDpi xmlns:a14="http://schemas.microsoft.com/office/drawing/2010/main" val="0"/>
@@ -10947,14 +10921,27 @@
       <w:r>
         <w:t xml:space="preserve">Figure </w:t>
       </w:r>
-      <w:fldSimple w:instr=" SEQ Figure \* ARABIC ">
-        <w:r>
-          <w:rPr>
-            <w:noProof/>
-          </w:rPr>
-          <w:t>3</w:t>
-        </w:r>
-      </w:fldSimple>
+      <w:r>
+        <w:fldChar w:fldCharType="begin"/>
+      </w:r>
+      <w:r>
+        <w:instrText xml:space="preserve"> SEQ Figure \* ARABIC </w:instrText>
+      </w:r>
+      <w:r>
+        <w:fldChar w:fldCharType="separate"/>
+      </w:r>
+      <w:r>
+        <w:rPr>
+          <w:noProof/>
+        </w:rPr>
+        <w:t>3</w:t>
+      </w:r>
+      <w:r>
+        <w:rPr>
+          <w:noProof/>
+        </w:rPr>
+        <w:fldChar w:fldCharType="end"/>
+      </w:r>
       <w:r>
         <w:t xml:space="preserve"> Member table</w:t>
       </w:r>
@@ -10974,6 +10961,7 @@
       <w:r>
         <w:rPr>
           <w:noProof/>
+          <w:lang w:val="en-CA" w:eastAsia="ja-JP"/>
         </w:rPr>
         <w:drawing>
           <wp:inline distT="0" distB="0" distL="0" distR="0" wp14:anchorId="729AC8DA" wp14:editId="4B7D1CA5">
@@ -10993,7 +10981,7 @@
                     </pic:cNvPicPr>
                   </pic:nvPicPr>
                   <pic:blipFill>
-                    <a:blip r:embed="rId24">
+                    <a:blip r:embed="rId27">
                       <a:extLst>
                         <a:ext uri="{28A0092B-C50C-407E-A947-70E740481C1C}">
                           <a14:useLocalDpi xmlns:a14="http://schemas.microsoft.com/office/drawing/2010/main" val="0"/>
@@ -11041,14 +11029,27 @@
       <w:r>
         <w:t xml:space="preserve">Figure </w:t>
       </w:r>
-      <w:fldSimple w:instr=" SEQ Figure \* ARABIC ">
-        <w:r>
-          <w:rPr>
-            <w:noProof/>
-          </w:rPr>
-          <w:t>4</w:t>
-        </w:r>
-      </w:fldSimple>
+      <w:r>
+        <w:fldChar w:fldCharType="begin"/>
+      </w:r>
+      <w:r>
+        <w:instrText xml:space="preserve"> SEQ Figure \* ARABIC </w:instrText>
+      </w:r>
+      <w:r>
+        <w:fldChar w:fldCharType="separate"/>
+      </w:r>
+      <w:r>
+        <w:rPr>
+          <w:noProof/>
+        </w:rPr>
+        <w:t>4</w:t>
+      </w:r>
+      <w:r>
+        <w:rPr>
+          <w:noProof/>
+        </w:rPr>
+        <w:fldChar w:fldCharType="end"/>
+      </w:r>
       <w:r>
         <w:t xml:space="preserve"> Provider table</w:t>
       </w:r>
@@ -11068,6 +11069,7 @@
       <w:r>
         <w:rPr>
           <w:noProof/>
+          <w:lang w:val="en-CA" w:eastAsia="ja-JP"/>
         </w:rPr>
         <w:drawing>
           <wp:inline distT="0" distB="0" distL="0" distR="0" wp14:anchorId="0CCE6ACC" wp14:editId="147E56D4">
@@ -11087,7 +11089,7 @@
                     </pic:cNvPicPr>
                   </pic:nvPicPr>
                   <pic:blipFill>
-                    <a:blip r:embed="rId25">
+                    <a:blip r:embed="rId28">
                       <a:extLst>
                         <a:ext uri="{28A0092B-C50C-407E-A947-70E740481C1C}">
                           <a14:useLocalDpi xmlns:a14="http://schemas.microsoft.com/office/drawing/2010/main" val="0"/>
@@ -11132,14 +11134,27 @@
       <w:r>
         <w:t xml:space="preserve">Figure </w:t>
       </w:r>
-      <w:fldSimple w:instr=" SEQ Figure \* ARABIC ">
-        <w:r>
-          <w:rPr>
-            <w:noProof/>
-          </w:rPr>
-          <w:t>5</w:t>
-        </w:r>
-      </w:fldSimple>
+      <w:r>
+        <w:fldChar w:fldCharType="begin"/>
+      </w:r>
+      <w:r>
+        <w:instrText xml:space="preserve"> SEQ Figure \* ARABIC </w:instrText>
+      </w:r>
+      <w:r>
+        <w:fldChar w:fldCharType="separate"/>
+      </w:r>
+      <w:r>
+        <w:rPr>
+          <w:noProof/>
+        </w:rPr>
+        <w:t>5</w:t>
+      </w:r>
+      <w:r>
+        <w:rPr>
+          <w:noProof/>
+        </w:rPr>
+        <w:fldChar w:fldCharType="end"/>
+      </w:r>
       <w:r>
         <w:t xml:space="preserve"> Provider Directory table</w:t>
       </w:r>
@@ -11168,7 +11183,6 @@
           <w:u w:val="single"/>
           <w:lang w:val="en-CA"/>
         </w:rPr>
-        <w:lastRenderedPageBreak/>
         <w:t>Login</w:t>
       </w:r>
       <w:r>
@@ -11209,6 +11223,7 @@
       <w:r>
         <w:rPr>
           <w:noProof/>
+          <w:lang w:val="en-CA" w:eastAsia="ja-JP"/>
         </w:rPr>
         <w:drawing>
           <wp:inline distT="0" distB="0" distL="0" distR="0" wp14:anchorId="04C75663" wp14:editId="47E301BE">
@@ -11228,7 +11243,7 @@
                     </pic:cNvPicPr>
                   </pic:nvPicPr>
                   <pic:blipFill rotWithShape="1">
-                    <a:blip r:embed="rId26">
+                    <a:blip r:embed="rId29">
                       <a:extLst>
                         <a:ext uri="{28A0092B-C50C-407E-A947-70E740481C1C}">
                           <a14:useLocalDpi xmlns:a14="http://schemas.microsoft.com/office/drawing/2010/main" val="0"/>
@@ -11286,6 +11301,7 @@
       <w:r>
         <w:rPr>
           <w:noProof/>
+          <w:lang w:val="en-CA" w:eastAsia="ja-JP"/>
         </w:rPr>
         <w:drawing>
           <wp:inline distT="0" distB="0" distL="0" distR="0" wp14:anchorId="18D3F6C9" wp14:editId="650D4F2B">
@@ -11305,7 +11321,7 @@
                     </pic:cNvPicPr>
                   </pic:nvPicPr>
                   <pic:blipFill rotWithShape="1">
-                    <a:blip r:embed="rId27">
+                    <a:blip r:embed="rId30">
                       <a:extLst>
                         <a:ext uri="{28A0092B-C50C-407E-A947-70E740481C1C}">
                           <a14:useLocalDpi xmlns:a14="http://schemas.microsoft.com/office/drawing/2010/main" val="0"/>
@@ -11363,6 +11379,7 @@
       <w:r>
         <w:rPr>
           <w:noProof/>
+          <w:lang w:val="en-CA" w:eastAsia="ja-JP"/>
         </w:rPr>
         <w:drawing>
           <wp:inline distT="0" distB="0" distL="0" distR="0" wp14:anchorId="754EF465" wp14:editId="04E41730">
@@ -11382,7 +11399,7 @@
                     </pic:cNvPicPr>
                   </pic:nvPicPr>
                   <pic:blipFill rotWithShape="1">
-                    <a:blip r:embed="rId28">
+                    <a:blip r:embed="rId31">
                       <a:extLst>
                         <a:ext uri="{28A0092B-C50C-407E-A947-70E740481C1C}">
                           <a14:useLocalDpi xmlns:a14="http://schemas.microsoft.com/office/drawing/2010/main" val="0"/>
@@ -11439,6 +11456,7 @@
       <w:r>
         <w:rPr>
           <w:noProof/>
+          <w:lang w:val="en-CA" w:eastAsia="ja-JP"/>
         </w:rPr>
         <w:drawing>
           <wp:inline distT="0" distB="0" distL="0" distR="0" wp14:anchorId="70AA60D5" wp14:editId="7B98FFC4">
@@ -11458,7 +11476,7 @@
                     </pic:cNvPicPr>
                   </pic:nvPicPr>
                   <pic:blipFill rotWithShape="1">
-                    <a:blip r:embed="rId29">
+                    <a:blip r:embed="rId32">
                       <a:extLst>
                         <a:ext uri="{28A0092B-C50C-407E-A947-70E740481C1C}">
                           <a14:useLocalDpi xmlns:a14="http://schemas.microsoft.com/office/drawing/2010/main" val="0"/>
@@ -11522,7 +11540,6 @@
           <w:u w:val="single"/>
           <w:lang w:val="en-CA"/>
         </w:rPr>
-        <w:lastRenderedPageBreak/>
         <w:t>Provider</w:t>
       </w:r>
       <w:r>
@@ -11563,6 +11580,7 @@
       <w:r>
         <w:rPr>
           <w:noProof/>
+          <w:lang w:val="en-CA" w:eastAsia="ja-JP"/>
         </w:rPr>
         <w:drawing>
           <wp:inline distT="0" distB="0" distL="0" distR="0" wp14:anchorId="3C95A9E3" wp14:editId="7B55348F">
@@ -11582,7 +11600,7 @@
                     </pic:cNvPicPr>
                   </pic:nvPicPr>
                   <pic:blipFill rotWithShape="1">
-                    <a:blip r:embed="rId30">
+                    <a:blip r:embed="rId33">
                       <a:extLst>
                         <a:ext uri="{28A0092B-C50C-407E-A947-70E740481C1C}">
                           <a14:useLocalDpi xmlns:a14="http://schemas.microsoft.com/office/drawing/2010/main" val="0"/>
@@ -11640,6 +11658,7 @@
       <w:r>
         <w:rPr>
           <w:noProof/>
+          <w:lang w:val="en-CA" w:eastAsia="ja-JP"/>
         </w:rPr>
         <w:drawing>
           <wp:inline distT="0" distB="0" distL="0" distR="0" wp14:anchorId="2842654B" wp14:editId="62C970AF">
@@ -11659,7 +11678,7 @@
                     </pic:cNvPicPr>
                   </pic:nvPicPr>
                   <pic:blipFill rotWithShape="1">
-                    <a:blip r:embed="rId31">
+                    <a:blip r:embed="rId34">
                       <a:extLst>
                         <a:ext uri="{28A0092B-C50C-407E-A947-70E740481C1C}">
                           <a14:useLocalDpi xmlns:a14="http://schemas.microsoft.com/office/drawing/2010/main" val="0"/>
@@ -11717,6 +11736,7 @@
       <w:r>
         <w:rPr>
           <w:noProof/>
+          <w:lang w:val="en-CA" w:eastAsia="ja-JP"/>
         </w:rPr>
         <w:drawing>
           <wp:inline distT="0" distB="0" distL="0" distR="0" wp14:anchorId="09388C09" wp14:editId="73EB5420">
@@ -11736,7 +11756,7 @@
                     </pic:cNvPicPr>
                   </pic:nvPicPr>
                   <pic:blipFill rotWithShape="1">
-                    <a:blip r:embed="rId32">
+                    <a:blip r:embed="rId35">
                       <a:extLst>
                         <a:ext uri="{28A0092B-C50C-407E-A947-70E740481C1C}">
                           <a14:useLocalDpi xmlns:a14="http://schemas.microsoft.com/office/drawing/2010/main" val="0"/>
@@ -11787,7 +11807,6 @@
           <w:u w:val="single"/>
           <w:lang w:val="en-CA"/>
         </w:rPr>
-        <w:lastRenderedPageBreak/>
         <w:t>Manager</w:t>
       </w:r>
       <w:r>
@@ -11828,6 +11847,7 @@
       <w:r>
         <w:rPr>
           <w:noProof/>
+          <w:lang w:val="en-CA" w:eastAsia="ja-JP"/>
         </w:rPr>
         <w:drawing>
           <wp:inline distT="0" distB="0" distL="0" distR="0" wp14:anchorId="39F6999B" wp14:editId="78ACF872">
@@ -11847,7 +11867,7 @@
                     </pic:cNvPicPr>
                   </pic:nvPicPr>
                   <pic:blipFill rotWithShape="1">
-                    <a:blip r:embed="rId33">
+                    <a:blip r:embed="rId36">
                       <a:extLst>
                         <a:ext uri="{28A0092B-C50C-407E-A947-70E740481C1C}">
                           <a14:useLocalDpi xmlns:a14="http://schemas.microsoft.com/office/drawing/2010/main" val="0"/>
@@ -11905,6 +11925,7 @@
       <w:r>
         <w:rPr>
           <w:noProof/>
+          <w:lang w:val="en-CA" w:eastAsia="ja-JP"/>
         </w:rPr>
         <w:drawing>
           <wp:inline distT="0" distB="0" distL="0" distR="0" wp14:anchorId="628FFD7F" wp14:editId="637D4C33">
@@ -11924,7 +11945,7 @@
                     </pic:cNvPicPr>
                   </pic:nvPicPr>
                   <pic:blipFill rotWithShape="1">
-                    <a:blip r:embed="rId34">
+                    <a:blip r:embed="rId37">
                       <a:extLst>
                         <a:ext uri="{28A0092B-C50C-407E-A947-70E740481C1C}">
                           <a14:useLocalDpi xmlns:a14="http://schemas.microsoft.com/office/drawing/2010/main" val="0"/>
@@ -11982,6 +12003,7 @@
       <w:r>
         <w:rPr>
           <w:noProof/>
+          <w:lang w:val="en-CA" w:eastAsia="ja-JP"/>
         </w:rPr>
         <w:drawing>
           <wp:inline distT="0" distB="0" distL="0" distR="0" wp14:anchorId="5D4728C6" wp14:editId="11C3CD77">
@@ -12001,7 +12023,7 @@
                     </pic:cNvPicPr>
                   </pic:nvPicPr>
                   <pic:blipFill rotWithShape="1">
-                    <a:blip r:embed="rId35">
+                    <a:blip r:embed="rId38">
                       <a:extLst>
                         <a:ext uri="{28A0092B-C50C-407E-A947-70E740481C1C}">
                           <a14:useLocalDpi xmlns:a14="http://schemas.microsoft.com/office/drawing/2010/main" val="0"/>
@@ -12065,7 +12087,6 @@
           <w:u w:val="single"/>
           <w:lang w:val="en-CA"/>
         </w:rPr>
-        <w:lastRenderedPageBreak/>
         <w:t>Member Report</w:t>
       </w:r>
       <w:r>
@@ -12092,6 +12113,7 @@
       <w:r>
         <w:rPr>
           <w:noProof/>
+          <w:lang w:val="en-CA" w:eastAsia="ja-JP"/>
         </w:rPr>
         <w:drawing>
           <wp:inline distT="0" distB="0" distL="0" distR="0" wp14:anchorId="55EB20F7" wp14:editId="08EF3518">
@@ -12111,7 +12133,7 @@
                     </pic:cNvPicPr>
                   </pic:nvPicPr>
                   <pic:blipFill>
-                    <a:blip r:embed="rId36">
+                    <a:blip r:embed="rId39">
                       <a:extLst>
                         <a:ext uri="{28A0092B-C50C-407E-A947-70E740481C1C}">
                           <a14:useLocalDpi xmlns:a14="http://schemas.microsoft.com/office/drawing/2010/main" val="0"/>
@@ -12206,6 +12228,7 @@
       <w:r>
         <w:rPr>
           <w:noProof/>
+          <w:lang w:val="en-CA" w:eastAsia="ja-JP"/>
         </w:rPr>
         <w:drawing>
           <wp:inline distT="0" distB="0" distL="0" distR="0" wp14:anchorId="72CB8752" wp14:editId="1FF4BEBA">
@@ -12225,7 +12248,7 @@
                     </pic:cNvPicPr>
                   </pic:nvPicPr>
                   <pic:blipFill>
-                    <a:blip r:embed="rId37">
+                    <a:blip r:embed="rId40">
                       <a:extLst>
                         <a:ext uri="{28A0092B-C50C-407E-A947-70E740481C1C}">
                           <a14:useLocalDpi xmlns:a14="http://schemas.microsoft.com/office/drawing/2010/main" val="0"/>
@@ -12307,6 +12330,7 @@
       <w:r>
         <w:rPr>
           <w:noProof/>
+          <w:lang w:val="en-CA" w:eastAsia="ja-JP"/>
         </w:rPr>
         <w:drawing>
           <wp:inline distT="0" distB="0" distL="0" distR="0" wp14:anchorId="24A656D1" wp14:editId="101AC224">
@@ -12326,7 +12350,7 @@
                     </pic:cNvPicPr>
                   </pic:nvPicPr>
                   <pic:blipFill>
-                    <a:blip r:embed="rId38">
+                    <a:blip r:embed="rId41">
                       <a:extLst>
                         <a:ext uri="{28A0092B-C50C-407E-A947-70E740481C1C}">
                           <a14:useLocalDpi xmlns:a14="http://schemas.microsoft.com/office/drawing/2010/main" val="0"/>
@@ -12362,12 +12386,11 @@
           </wp:inline>
         </w:drawing>
       </w:r>
-      <w:bookmarkStart w:id="12" w:name="_GoBack"/>
-      <w:bookmarkEnd w:id="12"/>
     </w:p>
     <w:sectPr>
       <w:pgSz w:w="12240" w:h="15840"/>
       <w:pgMar w:top="1440" w:right="1440" w:bottom="1440" w:left="1440" w:header="708" w:footer="708" w:gutter="0"/>
+      <w:pgNumType w:start="1"/>
       <w:cols w:space="708"/>
       <w:docGrid w:linePitch="360"/>
     </w:sectPr>
@@ -12375,8 +12398,92 @@
 </w:document>
 </file>
 
+<file path=word/endnotes.xml><?xml version="1.0" encoding="utf-8"?>
+<w:endnotes xmlns:wpc="http://schemas.microsoft.com/office/word/2010/wordprocessingCanvas" xmlns:mc="http://schemas.openxmlformats.org/markup-compatibility/2006" xmlns:o="urn:schemas-microsoft-com:office:office" xmlns:r="http://schemas.openxmlformats.org/officeDocument/2006/relationships" xmlns:m="http://schemas.openxmlformats.org/officeDocument/2006/math" xmlns:v="urn:schemas-microsoft-com:vml" xmlns:wp14="http://schemas.microsoft.com/office/word/2010/wordprocessingDrawing" xmlns:wp="http://schemas.openxmlformats.org/drawingml/2006/wordprocessingDrawing" xmlns:w10="urn:schemas-microsoft-com:office:word" xmlns:w="http://schemas.openxmlformats.org/wordprocessingml/2006/main" xmlns:w14="http://schemas.microsoft.com/office/word/2010/wordml" xmlns:w15="http://schemas.microsoft.com/office/word/2012/wordml" xmlns:wpg="http://schemas.microsoft.com/office/word/2010/wordprocessingGroup" xmlns:wpi="http://schemas.microsoft.com/office/word/2010/wordprocessingInk" xmlns:wne="http://schemas.microsoft.com/office/word/2006/wordml" xmlns:wps="http://schemas.microsoft.com/office/word/2010/wordprocessingShape" mc:Ignorable="w14 w15 wp14">
+  <w:endnote w:type="separator" w:id="-1">
+    <w:p>
+      <w:r>
+        <w:separator/>
+      </w:r>
+    </w:p>
+  </w:endnote>
+  <w:endnote w:type="continuationSeparator" w:id="0">
+    <w:p>
+      <w:r>
+        <w:continuationSeparator/>
+      </w:r>
+    </w:p>
+  </w:endnote>
+</w:endnotes>
+</file>
+
+<file path=word/footnotes.xml><?xml version="1.0" encoding="utf-8"?>
+<w:footnotes xmlns:wpc="http://schemas.microsoft.com/office/word/2010/wordprocessingCanvas" xmlns:mc="http://schemas.openxmlformats.org/markup-compatibility/2006" xmlns:o="urn:schemas-microsoft-com:office:office" xmlns:r="http://schemas.openxmlformats.org/officeDocument/2006/relationships" xmlns:m="http://schemas.openxmlformats.org/officeDocument/2006/math" xmlns:v="urn:schemas-microsoft-com:vml" xmlns:wp14="http://schemas.microsoft.com/office/word/2010/wordprocessingDrawing" xmlns:wp="http://schemas.openxmlformats.org/drawingml/2006/wordprocessingDrawing" xmlns:w10="urn:schemas-microsoft-com:office:word" xmlns:w="http://schemas.openxmlformats.org/wordprocessingml/2006/main" xmlns:w14="http://schemas.microsoft.com/office/word/2010/wordml" xmlns:w15="http://schemas.microsoft.com/office/word/2012/wordml" xmlns:wpg="http://schemas.microsoft.com/office/word/2010/wordprocessingGroup" xmlns:wpi="http://schemas.microsoft.com/office/word/2010/wordprocessingInk" xmlns:wne="http://schemas.microsoft.com/office/word/2006/wordml" xmlns:wps="http://schemas.microsoft.com/office/word/2010/wordprocessingShape" mc:Ignorable="w14 w15 wp14">
+  <w:footnote w:type="separator" w:id="-1">
+    <w:p>
+      <w:r>
+        <w:separator/>
+      </w:r>
+    </w:p>
+  </w:footnote>
+  <w:footnote w:type="continuationSeparator" w:id="0">
+    <w:p>
+      <w:r>
+        <w:continuationSeparator/>
+      </w:r>
+    </w:p>
+  </w:footnote>
+</w:footnotes>
+</file>
+
+<file path=word/header1.xml><?xml version="1.0" encoding="utf-8"?>
+<w:hdr xmlns:wpc="http://schemas.microsoft.com/office/word/2010/wordprocessingCanvas" xmlns:mc="http://schemas.openxmlformats.org/markup-compatibility/2006" xmlns:o="urn:schemas-microsoft-com:office:office" xmlns:r="http://schemas.openxmlformats.org/officeDocument/2006/relationships" xmlns:m="http://schemas.openxmlformats.org/officeDocument/2006/math" xmlns:v="urn:schemas-microsoft-com:vml" xmlns:wp14="http://schemas.microsoft.com/office/word/2010/wordprocessingDrawing" xmlns:wp="http://schemas.openxmlformats.org/drawingml/2006/wordprocessingDrawing" xmlns:w10="urn:schemas-microsoft-com:office:word" xmlns:w="http://schemas.openxmlformats.org/wordprocessingml/2006/main" xmlns:w14="http://schemas.microsoft.com/office/word/2010/wordml" xmlns:w15="http://schemas.microsoft.com/office/word/2012/wordml" xmlns:wpg="http://schemas.microsoft.com/office/word/2010/wordprocessingGroup" xmlns:wpi="http://schemas.microsoft.com/office/word/2010/wordprocessingInk" xmlns:wne="http://schemas.microsoft.com/office/word/2006/wordml" xmlns:wps="http://schemas.microsoft.com/office/word/2010/wordprocessingShape" mc:Ignorable="w14 w15 wp14">
+  <w:p>
+    <w:pPr>
+      <w:pStyle w:val="Header"/>
+      <w:jc w:val="right"/>
+    </w:pPr>
+    <w:proofErr w:type="spellStart"/>
+    <w:r>
+      <w:t>ChocAn</w:t>
+    </w:r>
+    <w:proofErr w:type="spellEnd"/>
+    <w:r>
+      <w:t xml:space="preserve"> Data Center</w:t>
+    </w:r>
+    <w:r>
+      <w:ptab w:relativeTo="margin" w:alignment="center" w:leader="none"/>
+    </w:r>
+    <w:r>
+      <w:ptab w:relativeTo="margin" w:alignment="right" w:leader="none"/>
+    </w:r>
+    <w:r>
+      <w:fldChar w:fldCharType="begin"/>
+    </w:r>
+    <w:r>
+      <w:instrText xml:space="preserve"> PAGE   \* MERGEFORMAT </w:instrText>
+    </w:r>
+    <w:r>
+      <w:fldChar w:fldCharType="separate"/>
+    </w:r>
+    <w:r>
+      <w:rPr>
+        <w:noProof/>
+      </w:rPr>
+      <w:t>1</w:t>
+    </w:r>
+    <w:r>
+      <w:rPr>
+        <w:noProof/>
+      </w:rPr>
+      <w:fldChar w:fldCharType="end"/>
+    </w:r>
+  </w:p>
+</w:hdr>
+</file>
+
 <file path=word/numbering.xml><?xml version="1.0" encoding="utf-8"?>
-<w:numbering xmlns:wpc="http://schemas.microsoft.com/office/word/2010/wordprocessingCanvas" xmlns:mo="http://schemas.microsoft.com/office/mac/office/2008/main" xmlns:mc="http://schemas.openxmlformats.org/markup-compatibility/2006" xmlns:mv="urn:schemas-microsoft-com:mac:vml" xmlns:o="urn:schemas-microsoft-com:office:office" xmlns:r="http://schemas.openxmlformats.org/officeDocument/2006/relationships" xmlns:m="http://schemas.openxmlformats.org/officeDocument/2006/math" xmlns:v="urn:schemas-microsoft-com:vml" xmlns:wp14="http://schemas.microsoft.com/office/word/2010/wordprocessingDrawing" xmlns:wp="http://schemas.openxmlformats.org/drawingml/2006/wordprocessingDrawing" xmlns:w10="urn:schemas-microsoft-com:office:word" xmlns:w="http://schemas.openxmlformats.org/wordprocessingml/2006/main" xmlns:w14="http://schemas.microsoft.com/office/word/2010/wordml" xmlns:w15="http://schemas.microsoft.com/office/word/2012/wordml" xmlns:wpg="http://schemas.microsoft.com/office/word/2010/wordprocessingGroup" xmlns:wpi="http://schemas.microsoft.com/office/word/2010/wordprocessingInk" xmlns:wne="http://schemas.microsoft.com/office/word/2006/wordml" xmlns:wps="http://schemas.microsoft.com/office/word/2010/wordprocessingShape" mc:Ignorable="w14 w15 wp14">
+<w:numbering xmlns:wpc="http://schemas.microsoft.com/office/word/2010/wordprocessingCanvas" xmlns:mc="http://schemas.openxmlformats.org/markup-compatibility/2006" xmlns:o="urn:schemas-microsoft-com:office:office" xmlns:r="http://schemas.openxmlformats.org/officeDocument/2006/relationships" xmlns:m="http://schemas.openxmlformats.org/officeDocument/2006/math" xmlns:v="urn:schemas-microsoft-com:vml" xmlns:wp14="http://schemas.microsoft.com/office/word/2010/wordprocessingDrawing" xmlns:wp="http://schemas.openxmlformats.org/drawingml/2006/wordprocessingDrawing" xmlns:w10="urn:schemas-microsoft-com:office:word" xmlns:w="http://schemas.openxmlformats.org/wordprocessingml/2006/main" xmlns:w14="http://schemas.microsoft.com/office/word/2010/wordml" xmlns:w15="http://schemas.microsoft.com/office/word/2012/wordml" xmlns:wpg="http://schemas.microsoft.com/office/word/2010/wordprocessingGroup" xmlns:wpi="http://schemas.microsoft.com/office/word/2010/wordprocessingInk" xmlns:wne="http://schemas.microsoft.com/office/word/2006/wordml" xmlns:wps="http://schemas.microsoft.com/office/word/2010/wordprocessingShape" mc:Ignorable="w14 w15 wp14">
   <w:abstractNum w:abstractNumId="0">
     <w:nsid w:val="02C04174"/>
     <w:multiLevelType w:val="hybridMultilevel"/>
@@ -15393,7 +15500,7 @@
     </w:rPrDefault>
     <w:pPrDefault/>
   </w:docDefaults>
-  <w:latentStyles w:defLockedState="0" w:defUIPriority="99" w:defSemiHidden="0" w:defUnhideWhenUsed="0" w:defQFormat="0" w:count="382">
+  <w:latentStyles w:defLockedState="0" w:defUIPriority="99" w:defSemiHidden="0" w:defUnhideWhenUsed="0" w:defQFormat="0" w:count="371">
     <w:lsdException w:name="Normal" w:uiPriority="0" w:qFormat="1"/>
     <w:lsdException w:name="heading 1" w:uiPriority="9" w:qFormat="1"/>
     <w:lsdException w:name="heading 2" w:semiHidden="1" w:uiPriority="9" w:unhideWhenUsed="1" w:qFormat="1"/>
@@ -15550,15 +15657,6 @@
     <w:lsdException w:name="Balloon Text" w:semiHidden="1" w:unhideWhenUsed="1"/>
     <w:lsdException w:name="Table Grid" w:uiPriority="39"/>
     <w:lsdException w:name="Table Theme" w:semiHidden="1" w:unhideWhenUsed="1"/>
-    <w:lsdException w:name="Note Level 1" w:semiHidden="1" w:unhideWhenUsed="1"/>
-    <w:lsdException w:name="Note Level 2" w:semiHidden="1" w:unhideWhenUsed="1"/>
-    <w:lsdException w:name="Note Level 3" w:semiHidden="1" w:unhideWhenUsed="1"/>
-    <w:lsdException w:name="Note Level 4" w:semiHidden="1" w:unhideWhenUsed="1"/>
-    <w:lsdException w:name="Note Level 5" w:semiHidden="1" w:unhideWhenUsed="1"/>
-    <w:lsdException w:name="Note Level 6" w:semiHidden="1" w:unhideWhenUsed="1"/>
-    <w:lsdException w:name="Note Level 7" w:semiHidden="1" w:unhideWhenUsed="1"/>
-    <w:lsdException w:name="Note Level 8" w:semiHidden="1" w:unhideWhenUsed="1"/>
-    <w:lsdException w:name="Note Level 9" w:semiHidden="1" w:unhideWhenUsed="1"/>
     <w:lsdException w:name="Placeholder Text" w:semiHidden="1"/>
     <w:lsdException w:name="No Spacing" w:uiPriority="1" w:qFormat="1"/>
     <w:lsdException w:name="Light Shading" w:uiPriority="60"/>
@@ -15774,8 +15872,6 @@
     <w:lsdException w:name="List Table 5 Dark Accent 6" w:uiPriority="50"/>
     <w:lsdException w:name="List Table 6 Colorful Accent 6" w:uiPriority="51"/>
     <w:lsdException w:name="List Table 7 Colorful Accent 6" w:uiPriority="52"/>
-    <w:lsdException w:name="Mention" w:semiHidden="1" w:unhideWhenUsed="1"/>
-    <w:lsdException w:name="Smart Hyperlink" w:semiHidden="1" w:unhideWhenUsed="1"/>
   </w:latentStyles>
   <w:style w:type="paragraph" w:default="1" w:styleId="Normal">
     <w:name w:val="Normal"/>
@@ -15805,7 +15901,6 @@
   <w:style w:type="character" w:default="1" w:styleId="DefaultParagraphFont">
     <w:name w:val="Default Paragraph Font"/>
     <w:uiPriority w:val="1"/>
-    <w:semiHidden/>
     <w:unhideWhenUsed/>
   </w:style>
   <w:style w:type="table" w:default="1" w:styleId="TableNormal">
@@ -15943,9 +16038,12 @@
     <w:autoRedefine/>
     <w:uiPriority w:val="39"/>
     <w:unhideWhenUsed/>
-    <w:rsid w:val="00C9667F"/>
+    <w:rsid w:val="00DB03D6"/>
     <w:pPr>
-      <w:spacing w:before="120"/>
+      <w:tabs>
+        <w:tab w:val="right" w:leader="dot" w:pos="9350"/>
+      </w:tabs>
+      <w:spacing w:before="120" w:line="600" w:lineRule="auto"/>
     </w:pPr>
     <w:rPr>
       <w:b/>
@@ -16094,7 +16192,609 @@
       <w:szCs w:val="18"/>
     </w:rPr>
   </w:style>
+  <w:style w:type="paragraph" w:styleId="Header">
+    <w:name w:val="header"/>
+    <w:basedOn w:val="Normal"/>
+    <w:link w:val="HeaderChar"/>
+    <w:uiPriority w:val="99"/>
+    <w:unhideWhenUsed/>
+    <w:rsid w:val="0096717A"/>
+    <w:pPr>
+      <w:tabs>
+        <w:tab w:val="center" w:pos="4680"/>
+        <w:tab w:val="right" w:pos="9360"/>
+      </w:tabs>
+    </w:pPr>
+  </w:style>
+  <w:style w:type="character" w:customStyle="1" w:styleId="HeaderChar">
+    <w:name w:val="Header Char"/>
+    <w:basedOn w:val="DefaultParagraphFont"/>
+    <w:link w:val="Header"/>
+    <w:uiPriority w:val="99"/>
+    <w:rsid w:val="0096717A"/>
+  </w:style>
+  <w:style w:type="paragraph" w:styleId="Footer">
+    <w:name w:val="footer"/>
+    <w:basedOn w:val="Normal"/>
+    <w:link w:val="FooterChar"/>
+    <w:uiPriority w:val="99"/>
+    <w:unhideWhenUsed/>
+    <w:rsid w:val="0096717A"/>
+    <w:pPr>
+      <w:tabs>
+        <w:tab w:val="center" w:pos="4680"/>
+        <w:tab w:val="right" w:pos="9360"/>
+      </w:tabs>
+    </w:pPr>
+  </w:style>
+  <w:style w:type="character" w:customStyle="1" w:styleId="FooterChar">
+    <w:name w:val="Footer Char"/>
+    <w:basedOn w:val="DefaultParagraphFont"/>
+    <w:link w:val="Footer"/>
+    <w:uiPriority w:val="99"/>
+    <w:rsid w:val="0096717A"/>
+  </w:style>
 </w:styles>
+</file>
+
+<file path=word/glossary/document.xml><?xml version="1.0" encoding="utf-8"?>
+<w:glossaryDocument xmlns:wpc="http://schemas.microsoft.com/office/word/2010/wordprocessingCanvas" xmlns:mc="http://schemas.openxmlformats.org/markup-compatibility/2006" xmlns:o="urn:schemas-microsoft-com:office:office" xmlns:r="http://schemas.openxmlformats.org/officeDocument/2006/relationships" xmlns:m="http://schemas.openxmlformats.org/officeDocument/2006/math" xmlns:v="urn:schemas-microsoft-com:vml" xmlns:wp14="http://schemas.microsoft.com/office/word/2010/wordprocessingDrawing" xmlns:wp="http://schemas.openxmlformats.org/drawingml/2006/wordprocessingDrawing" xmlns:w10="urn:schemas-microsoft-com:office:word" xmlns:w="http://schemas.openxmlformats.org/wordprocessingml/2006/main" xmlns:w14="http://schemas.microsoft.com/office/word/2010/wordml" xmlns:w15="http://schemas.microsoft.com/office/word/2012/wordml" xmlns:wpg="http://schemas.microsoft.com/office/word/2010/wordprocessingGroup" xmlns:wpi="http://schemas.microsoft.com/office/word/2010/wordprocessingInk" xmlns:wne="http://schemas.microsoft.com/office/word/2006/wordml" xmlns:wps="http://schemas.microsoft.com/office/word/2010/wordprocessingShape" mc:Ignorable="w14 w15 wp14"/>
+</file>
+
+<file path=word/glossary/fontTable.xml><?xml version="1.0" encoding="utf-8"?>
+<w:fonts xmlns:mc="http://schemas.openxmlformats.org/markup-compatibility/2006" xmlns:r="http://schemas.openxmlformats.org/officeDocument/2006/relationships" xmlns:w="http://schemas.openxmlformats.org/wordprocessingml/2006/main" xmlns:w14="http://schemas.microsoft.com/office/word/2010/wordml" xmlns:w15="http://schemas.microsoft.com/office/word/2012/wordml" mc:Ignorable="w14 w15">
+  <w:font w:name="Symbol">
+    <w:panose1 w:val="05050102010706020507"/>
+    <w:charset w:val="02"/>
+    <w:family w:val="roman"/>
+    <w:pitch w:val="variable"/>
+    <w:sig w:usb0="00000000" w:usb1="10000000" w:usb2="00000000" w:usb3="00000000" w:csb0="80000000" w:csb1="00000000"/>
+  </w:font>
+  <w:font w:name="Times New Roman">
+    <w:panose1 w:val="02020603050405020304"/>
+    <w:charset w:val="00"/>
+    <w:family w:val="roman"/>
+    <w:pitch w:val="variable"/>
+    <w:sig w:usb0="E0002AFF" w:usb1="C0007841" w:usb2="00000009" w:usb3="00000000" w:csb0="000001FF" w:csb1="00000000"/>
+  </w:font>
+  <w:font w:name="Courier New">
+    <w:panose1 w:val="02070309020205020404"/>
+    <w:charset w:val="00"/>
+    <w:family w:val="modern"/>
+    <w:pitch w:val="fixed"/>
+    <w:sig w:usb0="E0002AFF" w:usb1="C0007843" w:usb2="00000009" w:usb3="00000000" w:csb0="000001FF" w:csb1="00000000"/>
+  </w:font>
+  <w:font w:name="Wingdings">
+    <w:panose1 w:val="05000000000000000000"/>
+    <w:charset w:val="02"/>
+    <w:family w:val="auto"/>
+    <w:pitch w:val="variable"/>
+    <w:sig w:usb0="00000000" w:usb1="10000000" w:usb2="00000000" w:usb3="00000000" w:csb0="80000000" w:csb1="00000000"/>
+  </w:font>
+  <w:font w:name="Calibri">
+    <w:panose1 w:val="020F0502020204030204"/>
+    <w:charset w:val="00"/>
+    <w:family w:val="swiss"/>
+    <w:pitch w:val="variable"/>
+    <w:sig w:usb0="E00002FF" w:usb1="4000ACFF" w:usb2="00000001" w:usb3="00000000" w:csb0="0000019F" w:csb1="00000000"/>
+  </w:font>
+  <w:font w:name="Calibri Light">
+    <w:panose1 w:val="020F0302020204030204"/>
+    <w:charset w:val="00"/>
+    <w:family w:val="swiss"/>
+    <w:pitch w:val="variable"/>
+    <w:sig w:usb0="A00002EF" w:usb1="4000207B" w:usb2="00000000" w:usb3="00000000" w:csb0="0000019F" w:csb1="00000000"/>
+  </w:font>
+  <w:font w:name="MS Mincho">
+    <w:altName w:val="ＭＳ 明朝"/>
+    <w:panose1 w:val="02020609040205080304"/>
+    <w:charset w:val="80"/>
+    <w:family w:val="modern"/>
+    <w:pitch w:val="fixed"/>
+    <w:sig w:usb0="E00002FF" w:usb1="6AC7FDFB" w:usb2="00000012" w:usb3="00000000" w:csb0="0002009F" w:csb1="00000000"/>
+  </w:font>
+  <w:font w:name="MS Gothic">
+    <w:altName w:val="ＭＳ ゴシック"/>
+    <w:panose1 w:val="020B0609070205080204"/>
+    <w:charset w:val="80"/>
+    <w:family w:val="modern"/>
+    <w:pitch w:val="fixed"/>
+    <w:sig w:usb0="E00002FF" w:usb1="6AC7FDFB" w:usb2="00000012" w:usb3="00000000" w:csb0="0002009F" w:csb1="00000000"/>
+  </w:font>
+</w:fonts>
+</file>
+
+<file path=word/glossary/settings.xml><?xml version="1.0" encoding="utf-8"?>
+<w:settings xmlns:mc="http://schemas.openxmlformats.org/markup-compatibility/2006" xmlns:o="urn:schemas-microsoft-com:office:office" xmlns:r="http://schemas.openxmlformats.org/officeDocument/2006/relationships" xmlns:m="http://schemas.openxmlformats.org/officeDocument/2006/math" xmlns:v="urn:schemas-microsoft-com:vml" xmlns:w10="urn:schemas-microsoft-com:office:word" xmlns:w="http://schemas.openxmlformats.org/wordprocessingml/2006/main" xmlns:w14="http://schemas.microsoft.com/office/word/2010/wordml" xmlns:w15="http://schemas.microsoft.com/office/word/2012/wordml" xmlns:sl="http://schemas.openxmlformats.org/schemaLibrary/2006/main" mc:Ignorable="w14 w15">
+  <w:view w:val="normal"/>
+  <w:defaultTabStop w:val="720"/>
+  <w:characterSpacingControl w:val="doNotCompress"/>
+  <w:compat>
+    <w:useFELayout/>
+    <w:compatSetting w:name="compatibilityMode" w:uri="http://schemas.microsoft.com/office/word" w:val="15"/>
+    <w:compatSetting w:name="overrideTableStyleFontSizeAndJustification" w:uri="http://schemas.microsoft.com/office/word" w:val="1"/>
+    <w:compatSetting w:name="enableOpenTypeFeatures" w:uri="http://schemas.microsoft.com/office/word" w:val="1"/>
+    <w:compatSetting w:name="doNotFlipMirrorIndents" w:uri="http://schemas.microsoft.com/office/word" w:val="1"/>
+    <w:compatSetting w:name="differentiateMultirowTableHeaders" w:uri="http://schemas.microsoft.com/office/word" w:val="1"/>
+  </w:compat>
+  <w:rsids>
+    <w:rsidRoot w:val="00071931"/>
+    <w:rsid w:val="00071931"/>
+  </w:rsids>
+  <m:mathPr>
+    <m:mathFont m:val="Cambria Math"/>
+    <m:brkBin m:val="before"/>
+    <m:brkBinSub m:val="--"/>
+    <m:smallFrac m:val="0"/>
+    <m:dispDef/>
+    <m:lMargin m:val="0"/>
+    <m:rMargin m:val="0"/>
+    <m:defJc m:val="centerGroup"/>
+    <m:wrapIndent m:val="1440"/>
+    <m:intLim m:val="subSup"/>
+    <m:naryLim m:val="undOvr"/>
+  </m:mathPr>
+  <w:themeFontLang w:val="en-CA" w:eastAsia="ja-JP"/>
+  <w:clrSchemeMapping w:bg1="light1" w:t1="dark1" w:bg2="light2" w:t2="dark2" w:accent1="accent1" w:accent2="accent2" w:accent3="accent3" w:accent4="accent4" w:accent5="accent5" w:accent6="accent6" w:hyperlink="hyperlink" w:followedHyperlink="followedHyperlink"/>
+  <w:decimalSymbol w:val="."/>
+  <w:listSeparator w:val=","/>
+  <w15:chartTrackingRefBased/>
+</w:settings>
+</file>
+
+<file path=word/glossary/styles.xml><?xml version="1.0" encoding="utf-8"?>
+<w:styles xmlns:mc="http://schemas.openxmlformats.org/markup-compatibility/2006" xmlns:r="http://schemas.openxmlformats.org/officeDocument/2006/relationships" xmlns:w="http://schemas.openxmlformats.org/wordprocessingml/2006/main" xmlns:w14="http://schemas.microsoft.com/office/word/2010/wordml" xmlns:w15="http://schemas.microsoft.com/office/word/2012/wordml" mc:Ignorable="w14 w15">
+  <w:docDefaults>
+    <w:rPrDefault>
+      <w:rPr>
+        <w:rFonts w:asciiTheme="minorHAnsi" w:eastAsiaTheme="minorEastAsia" w:hAnsiTheme="minorHAnsi" w:cstheme="minorBidi"/>
+        <w:sz w:val="22"/>
+        <w:szCs w:val="22"/>
+        <w:lang w:val="en-CA" w:eastAsia="ja-JP" w:bidi="ar-SA"/>
+      </w:rPr>
+    </w:rPrDefault>
+    <w:pPrDefault>
+      <w:pPr>
+        <w:spacing w:after="160" w:line="259" w:lineRule="auto"/>
+      </w:pPr>
+    </w:pPrDefault>
+  </w:docDefaults>
+  <w:latentStyles w:defLockedState="0" w:defUIPriority="99" w:defSemiHidden="0" w:defUnhideWhenUsed="0" w:defQFormat="0" w:count="371">
+    <w:lsdException w:name="Normal" w:uiPriority="0" w:qFormat="1"/>
+    <w:lsdException w:name="heading 1" w:uiPriority="9" w:qFormat="1"/>
+    <w:lsdException w:name="heading 2" w:semiHidden="1" w:uiPriority="9" w:unhideWhenUsed="1" w:qFormat="1"/>
+    <w:lsdException w:name="heading 3" w:semiHidden="1" w:uiPriority="9" w:unhideWhenUsed="1" w:qFormat="1"/>
+    <w:lsdException w:name="heading 4" w:semiHidden="1" w:uiPriority="9" w:unhideWhenUsed="1" w:qFormat="1"/>
+    <w:lsdException w:name="heading 5" w:semiHidden="1" w:uiPriority="9" w:unhideWhenUsed="1" w:qFormat="1"/>
+    <w:lsdException w:name="heading 6" w:semiHidden="1" w:uiPriority="9" w:unhideWhenUsed="1" w:qFormat="1"/>
+    <w:lsdException w:name="heading 7" w:semiHidden="1" w:uiPriority="9" w:unhideWhenUsed="1" w:qFormat="1"/>
+    <w:lsdException w:name="heading 8" w:semiHidden="1" w:uiPriority="9" w:unhideWhenUsed="1" w:qFormat="1"/>
+    <w:lsdException w:name="heading 9" w:semiHidden="1" w:uiPriority="9" w:unhideWhenUsed="1" w:qFormat="1"/>
+    <w:lsdException w:name="index 1" w:semiHidden="1" w:unhideWhenUsed="1"/>
+    <w:lsdException w:name="index 2" w:semiHidden="1" w:unhideWhenUsed="1"/>
+    <w:lsdException w:name="index 3" w:semiHidden="1" w:unhideWhenUsed="1"/>
+    <w:lsdException w:name="index 4" w:semiHidden="1" w:unhideWhenUsed="1"/>
+    <w:lsdException w:name="index 5" w:semiHidden="1" w:unhideWhenUsed="1"/>
+    <w:lsdException w:name="index 6" w:semiHidden="1" w:unhideWhenUsed="1"/>
+    <w:lsdException w:name="index 7" w:semiHidden="1" w:unhideWhenUsed="1"/>
+    <w:lsdException w:name="index 8" w:semiHidden="1" w:unhideWhenUsed="1"/>
+    <w:lsdException w:name="index 9" w:semiHidden="1" w:unhideWhenUsed="1"/>
+    <w:lsdException w:name="toc 1" w:semiHidden="1" w:uiPriority="39" w:unhideWhenUsed="1"/>
+    <w:lsdException w:name="toc 2" w:semiHidden="1" w:uiPriority="39" w:unhideWhenUsed="1"/>
+    <w:lsdException w:name="toc 3" w:semiHidden="1" w:uiPriority="39" w:unhideWhenUsed="1"/>
+    <w:lsdException w:name="toc 4" w:semiHidden="1" w:uiPriority="39" w:unhideWhenUsed="1"/>
+    <w:lsdException w:name="toc 5" w:semiHidden="1" w:uiPriority="39" w:unhideWhenUsed="1"/>
+    <w:lsdException w:name="toc 6" w:semiHidden="1" w:uiPriority="39" w:unhideWhenUsed="1"/>
+    <w:lsdException w:name="toc 7" w:semiHidden="1" w:uiPriority="39" w:unhideWhenUsed="1"/>
+    <w:lsdException w:name="toc 8" w:semiHidden="1" w:uiPriority="39" w:unhideWhenUsed="1"/>
+    <w:lsdException w:name="toc 9" w:semiHidden="1" w:uiPriority="39" w:unhideWhenUsed="1"/>
+    <w:lsdException w:name="Normal Indent" w:semiHidden="1" w:unhideWhenUsed="1"/>
+    <w:lsdException w:name="footnote text" w:semiHidden="1" w:unhideWhenUsed="1"/>
+    <w:lsdException w:name="annotation text" w:semiHidden="1" w:unhideWhenUsed="1"/>
+    <w:lsdException w:name="header" w:semiHidden="1" w:unhideWhenUsed="1"/>
+    <w:lsdException w:name="footer" w:semiHidden="1" w:unhideWhenUsed="1"/>
+    <w:lsdException w:name="index heading" w:semiHidden="1" w:unhideWhenUsed="1"/>
+    <w:lsdException w:name="caption" w:semiHidden="1" w:uiPriority="35" w:unhideWhenUsed="1" w:qFormat="1"/>
+    <w:lsdException w:name="table of figures" w:semiHidden="1" w:unhideWhenUsed="1"/>
+    <w:lsdException w:name="envelope address" w:semiHidden="1" w:unhideWhenUsed="1"/>
+    <w:lsdException w:name="envelope return" w:semiHidden="1" w:unhideWhenUsed="1"/>
+    <w:lsdException w:name="footnote reference" w:semiHidden="1" w:unhideWhenUsed="1"/>
+    <w:lsdException w:name="annotation reference" w:semiHidden="1" w:unhideWhenUsed="1"/>
+    <w:lsdException w:name="line number" w:semiHidden="1" w:unhideWhenUsed="1"/>
+    <w:lsdException w:name="page number" w:semiHidden="1" w:unhideWhenUsed="1"/>
+    <w:lsdException w:name="endnote reference" w:semiHidden="1" w:unhideWhenUsed="1"/>
+    <w:lsdException w:name="endnote text" w:semiHidden="1" w:unhideWhenUsed="1"/>
+    <w:lsdException w:name="table of authorities" w:semiHidden="1" w:unhideWhenUsed="1"/>
+    <w:lsdException w:name="macro" w:semiHidden="1" w:unhideWhenUsed="1"/>
+    <w:lsdException w:name="toa heading" w:semiHidden="1" w:unhideWhenUsed="1"/>
+    <w:lsdException w:name="List" w:semiHidden="1" w:unhideWhenUsed="1"/>
+    <w:lsdException w:name="List Bullet" w:semiHidden="1" w:unhideWhenUsed="1"/>
+    <w:lsdException w:name="List Number" w:semiHidden="1" w:unhideWhenUsed="1"/>
+    <w:lsdException w:name="List 2" w:semiHidden="1" w:unhideWhenUsed="1"/>
+    <w:lsdException w:name="List 3" w:semiHidden="1" w:unhideWhenUsed="1"/>
+    <w:lsdException w:name="List 4" w:semiHidden="1" w:unhideWhenUsed="1"/>
+    <w:lsdException w:name="List 5" w:semiHidden="1" w:unhideWhenUsed="1"/>
+    <w:lsdException w:name="List Bullet 2" w:semiHidden="1" w:unhideWhenUsed="1"/>
+    <w:lsdException w:name="List Bullet 3" w:semiHidden="1" w:unhideWhenUsed="1"/>
+    <w:lsdException w:name="List Bullet 4" w:semiHidden="1" w:unhideWhenUsed="1"/>
+    <w:lsdException w:name="List Bullet 5" w:semiHidden="1" w:unhideWhenUsed="1"/>
+    <w:lsdException w:name="List Number 2" w:semiHidden="1" w:unhideWhenUsed="1"/>
+    <w:lsdException w:name="List Number 3" w:semiHidden="1" w:unhideWhenUsed="1"/>
+    <w:lsdException w:name="List Number 4" w:semiHidden="1" w:unhideWhenUsed="1"/>
+    <w:lsdException w:name="List Number 5" w:semiHidden="1" w:unhideWhenUsed="1"/>
+    <w:lsdException w:name="Title" w:uiPriority="10" w:qFormat="1"/>
+    <w:lsdException w:name="Closing" w:semiHidden="1" w:unhideWhenUsed="1"/>
+    <w:lsdException w:name="Signature" w:semiHidden="1" w:unhideWhenUsed="1"/>
+    <w:lsdException w:name="Default Paragraph Font" w:semiHidden="1" w:uiPriority="1" w:unhideWhenUsed="1"/>
+    <w:lsdException w:name="Body Text" w:semiHidden="1" w:unhideWhenUsed="1"/>
+    <w:lsdException w:name="Body Text Indent" w:semiHidden="1" w:unhideWhenUsed="1"/>
+    <w:lsdException w:name="List Continue" w:semiHidden="1" w:unhideWhenUsed="1"/>
+    <w:lsdException w:name="List Continue 2" w:semiHidden="1" w:unhideWhenUsed="1"/>
+    <w:lsdException w:name="List Continue 3" w:semiHidden="1" w:unhideWhenUsed="1"/>
+    <w:lsdException w:name="List Continue 4" w:semiHidden="1" w:unhideWhenUsed="1"/>
+    <w:lsdException w:name="List Continue 5" w:semiHidden="1" w:unhideWhenUsed="1"/>
+    <w:lsdException w:name="Message Header" w:semiHidden="1" w:unhideWhenUsed="1"/>
+    <w:lsdException w:name="Subtitle" w:uiPriority="11" w:qFormat="1"/>
+    <w:lsdException w:name="Salutation" w:semiHidden="1" w:unhideWhenUsed="1"/>
+    <w:lsdException w:name="Date" w:semiHidden="1" w:unhideWhenUsed="1"/>
+    <w:lsdException w:name="Body Text First Indent" w:semiHidden="1" w:unhideWhenUsed="1"/>
+    <w:lsdException w:name="Body Text First Indent 2" w:semiHidden="1" w:unhideWhenUsed="1"/>
+    <w:lsdException w:name="Note Heading" w:semiHidden="1" w:unhideWhenUsed="1"/>
+    <w:lsdException w:name="Body Text 2" w:semiHidden="1" w:unhideWhenUsed="1"/>
+    <w:lsdException w:name="Body Text 3" w:semiHidden="1" w:unhideWhenUsed="1"/>
+    <w:lsdException w:name="Body Text Indent 2" w:semiHidden="1" w:unhideWhenUsed="1"/>
+    <w:lsdException w:name="Body Text Indent 3" w:semiHidden="1" w:unhideWhenUsed="1"/>
+    <w:lsdException w:name="Block Text" w:semiHidden="1" w:unhideWhenUsed="1"/>
+    <w:lsdException w:name="Hyperlink" w:semiHidden="1" w:unhideWhenUsed="1"/>
+    <w:lsdException w:name="FollowedHyperlink" w:semiHidden="1" w:unhideWhenUsed="1"/>
+    <w:lsdException w:name="Strong" w:uiPriority="22" w:qFormat="1"/>
+    <w:lsdException w:name="Emphasis" w:uiPriority="20" w:qFormat="1"/>
+    <w:lsdException w:name="Document Map" w:semiHidden="1" w:unhideWhenUsed="1"/>
+    <w:lsdException w:name="Plain Text" w:semiHidden="1" w:unhideWhenUsed="1"/>
+    <w:lsdException w:name="E-mail Signature" w:semiHidden="1" w:unhideWhenUsed="1"/>
+    <w:lsdException w:name="HTML Top of Form" w:semiHidden="1" w:unhideWhenUsed="1"/>
+    <w:lsdException w:name="HTML Bottom of Form" w:semiHidden="1" w:unhideWhenUsed="1"/>
+    <w:lsdException w:name="Normal (Web)" w:semiHidden="1" w:unhideWhenUsed="1"/>
+    <w:lsdException w:name="HTML Acronym" w:semiHidden="1" w:unhideWhenUsed="1"/>
+    <w:lsdException w:name="HTML Address" w:semiHidden="1" w:unhideWhenUsed="1"/>
+    <w:lsdException w:name="HTML Cite" w:semiHidden="1" w:unhideWhenUsed="1"/>
+    <w:lsdException w:name="HTML Code" w:semiHidden="1" w:unhideWhenUsed="1"/>
+    <w:lsdException w:name="HTML Definition" w:semiHidden="1" w:unhideWhenUsed="1"/>
+    <w:lsdException w:name="HTML Keyboard" w:semiHidden="1" w:unhideWhenUsed="1"/>
+    <w:lsdException w:name="HTML Preformatted" w:semiHidden="1" w:unhideWhenUsed="1"/>
+    <w:lsdException w:name="HTML Sample" w:semiHidden="1" w:unhideWhenUsed="1"/>
+    <w:lsdException w:name="HTML Typewriter" w:semiHidden="1" w:unhideWhenUsed="1"/>
+    <w:lsdException w:name="HTML Variable" w:semiHidden="1" w:unhideWhenUsed="1"/>
+    <w:lsdException w:name="Normal Table" w:semiHidden="1" w:unhideWhenUsed="1"/>
+    <w:lsdException w:name="annotation subject" w:semiHidden="1" w:unhideWhenUsed="1"/>
+    <w:lsdException w:name="No List" w:semiHidden="1" w:unhideWhenUsed="1"/>
+    <w:lsdException w:name="Outline List 1" w:semiHidden="1" w:unhideWhenUsed="1"/>
+    <w:lsdException w:name="Outline List 2" w:semiHidden="1" w:unhideWhenUsed="1"/>
+    <w:lsdException w:name="Outline List 3" w:semiHidden="1" w:unhideWhenUsed="1"/>
+    <w:lsdException w:name="Table Simple 1" w:semiHidden="1" w:unhideWhenUsed="1"/>
+    <w:lsdException w:name="Table Simple 2" w:semiHidden="1" w:unhideWhenUsed="1"/>
+    <w:lsdException w:name="Table Simple 3" w:semiHidden="1" w:unhideWhenUsed="1"/>
+    <w:lsdException w:name="Table Classic 1" w:semiHidden="1" w:unhideWhenUsed="1"/>
+    <w:lsdException w:name="Table Classic 2" w:semiHidden="1" w:unhideWhenUsed="1"/>
+    <w:lsdException w:name="Table Classic 3" w:semiHidden="1" w:unhideWhenUsed="1"/>
+    <w:lsdException w:name="Table Classic 4" w:semiHidden="1" w:unhideWhenUsed="1"/>
+    <w:lsdException w:name="Table Colorful 1" w:semiHidden="1" w:unhideWhenUsed="1"/>
+    <w:lsdException w:name="Table Colorful 2" w:semiHidden="1" w:unhideWhenUsed="1"/>
+    <w:lsdException w:name="Table Colorful 3" w:semiHidden="1" w:unhideWhenUsed="1"/>
+    <w:lsdException w:name="Table Columns 1" w:semiHidden="1" w:unhideWhenUsed="1"/>
+    <w:lsdException w:name="Table Columns 2" w:semiHidden="1" w:unhideWhenUsed="1"/>
+    <w:lsdException w:name="Table Columns 3" w:semiHidden="1" w:unhideWhenUsed="1"/>
+    <w:lsdException w:name="Table Columns 4" w:semiHidden="1" w:unhideWhenUsed="1"/>
+    <w:lsdException w:name="Table Columns 5" w:semiHidden="1" w:unhideWhenUsed="1"/>
+    <w:lsdException w:name="Table Grid 1" w:semiHidden="1" w:unhideWhenUsed="1"/>
+    <w:lsdException w:name="Table Grid 2" w:semiHidden="1" w:unhideWhenUsed="1"/>
+    <w:lsdException w:name="Table Grid 3" w:semiHidden="1" w:unhideWhenUsed="1"/>
+    <w:lsdException w:name="Table Grid 4" w:semiHidden="1" w:unhideWhenUsed="1"/>
+    <w:lsdException w:name="Table Grid 5" w:semiHidden="1" w:unhideWhenUsed="1"/>
+    <w:lsdException w:name="Table Grid 6" w:semiHidden="1" w:unhideWhenUsed="1"/>
+    <w:lsdException w:name="Table Grid 7" w:semiHidden="1" w:unhideWhenUsed="1"/>
+    <w:lsdException w:name="Table Grid 8" w:semiHidden="1" w:unhideWhenUsed="1"/>
+    <w:lsdException w:name="Table List 1" w:semiHidden="1" w:unhideWhenUsed="1"/>
+    <w:lsdException w:name="Table List 2" w:semiHidden="1" w:unhideWhenUsed="1"/>
+    <w:lsdException w:name="Table List 3" w:semiHidden="1" w:unhideWhenUsed="1"/>
+    <w:lsdException w:name="Table List 4" w:semiHidden="1" w:unhideWhenUsed="1"/>
+    <w:lsdException w:name="Table List 5" w:semiHidden="1" w:unhideWhenUsed="1"/>
+    <w:lsdException w:name="Table List 6" w:semiHidden="1" w:unhideWhenUsed="1"/>
+    <w:lsdException w:name="Table List 7" w:semiHidden="1" w:unhideWhenUsed="1"/>
+    <w:lsdException w:name="Table List 8" w:semiHidden="1" w:unhideWhenUsed="1"/>
+    <w:lsdException w:name="Table 3D effects 1" w:semiHidden="1" w:unhideWhenUsed="1"/>
+    <w:lsdException w:name="Table 3D effects 2" w:semiHidden="1" w:unhideWhenUsed="1"/>
+    <w:lsdException w:name="Table 3D effects 3" w:semiHidden="1" w:unhideWhenUsed="1"/>
+    <w:lsdException w:name="Table Contemporary" w:semiHidden="1" w:unhideWhenUsed="1"/>
+    <w:lsdException w:name="Table Elegant" w:semiHidden="1" w:unhideWhenUsed="1"/>
+    <w:lsdException w:name="Table Professional" w:semiHidden="1" w:unhideWhenUsed="1"/>
+    <w:lsdException w:name="Table Subtle 1" w:semiHidden="1" w:unhideWhenUsed="1"/>
+    <w:lsdException w:name="Table Subtle 2" w:semiHidden="1" w:unhideWhenUsed="1"/>
+    <w:lsdException w:name="Table Web 1" w:semiHidden="1" w:unhideWhenUsed="1"/>
+    <w:lsdException w:name="Table Web 2" w:semiHidden="1" w:unhideWhenUsed="1"/>
+    <w:lsdException w:name="Table Web 3" w:semiHidden="1" w:unhideWhenUsed="1"/>
+    <w:lsdException w:name="Balloon Text" w:semiHidden="1" w:unhideWhenUsed="1"/>
+    <w:lsdException w:name="Table Grid" w:uiPriority="39"/>
+    <w:lsdException w:name="Table Theme" w:semiHidden="1" w:unhideWhenUsed="1"/>
+    <w:lsdException w:name="Placeholder Text" w:semiHidden="1"/>
+    <w:lsdException w:name="No Spacing" w:uiPriority="1" w:qFormat="1"/>
+    <w:lsdException w:name="Light Shading" w:uiPriority="60"/>
+    <w:lsdException w:name="Light List" w:uiPriority="61"/>
+    <w:lsdException w:name="Light Grid" w:uiPriority="62"/>
+    <w:lsdException w:name="Medium Shading 1" w:uiPriority="63"/>
+    <w:lsdException w:name="Medium Shading 2" w:uiPriority="64"/>
+    <w:lsdException w:name="Medium List 1" w:uiPriority="65"/>
+    <w:lsdException w:name="Medium List 2" w:uiPriority="66"/>
+    <w:lsdException w:name="Medium Grid 1" w:uiPriority="67"/>
+    <w:lsdException w:name="Medium Grid 2" w:uiPriority="68"/>
+    <w:lsdException w:name="Medium Grid 3" w:uiPriority="69"/>
+    <w:lsdException w:name="Dark List" w:uiPriority="70"/>
+    <w:lsdException w:name="Colorful Shading" w:uiPriority="71"/>
+    <w:lsdException w:name="Colorful List" w:uiPriority="72"/>
+    <w:lsdException w:name="Colorful Grid" w:uiPriority="73"/>
+    <w:lsdException w:name="Light Shading Accent 1" w:uiPriority="60"/>
+    <w:lsdException w:name="Light List Accent 1" w:uiPriority="61"/>
+    <w:lsdException w:name="Light Grid Accent 1" w:uiPriority="62"/>
+    <w:lsdException w:name="Medium Shading 1 Accent 1" w:uiPriority="63"/>
+    <w:lsdException w:name="Medium Shading 2 Accent 1" w:uiPriority="64"/>
+    <w:lsdException w:name="Medium List 1 Accent 1" w:uiPriority="65"/>
+    <w:lsdException w:name="Revision" w:semiHidden="1"/>
+    <w:lsdException w:name="List Paragraph" w:uiPriority="34" w:qFormat="1"/>
+    <w:lsdException w:name="Quote" w:uiPriority="29" w:qFormat="1"/>
+    <w:lsdException w:name="Intense Quote" w:uiPriority="30" w:qFormat="1"/>
+    <w:lsdException w:name="Medium List 2 Accent 1" w:uiPriority="66"/>
+    <w:lsdException w:name="Medium Grid 1 Accent 1" w:uiPriority="67"/>
+    <w:lsdException w:name="Medium Grid 2 Accent 1" w:uiPriority="68"/>
+    <w:lsdException w:name="Medium Grid 3 Accent 1" w:uiPriority="69"/>
+    <w:lsdException w:name="Dark List Accent 1" w:uiPriority="70"/>
+    <w:lsdException w:name="Colorful Shading Accent 1" w:uiPriority="71"/>
+    <w:lsdException w:name="Colorful List Accent 1" w:uiPriority="72"/>
+    <w:lsdException w:name="Colorful Grid Accent 1" w:uiPriority="73"/>
+    <w:lsdException w:name="Light Shading Accent 2" w:uiPriority="60"/>
+    <w:lsdException w:name="Light List Accent 2" w:uiPriority="61"/>
+    <w:lsdException w:name="Light Grid Accent 2" w:uiPriority="62"/>
+    <w:lsdException w:name="Medium Shading 1 Accent 2" w:uiPriority="63"/>
+    <w:lsdException w:name="Medium Shading 2 Accent 2" w:uiPriority="64"/>
+    <w:lsdException w:name="Medium List 1 Accent 2" w:uiPriority="65"/>
+    <w:lsdException w:name="Medium List 2 Accent 2" w:uiPriority="66"/>
+    <w:lsdException w:name="Medium Grid 1 Accent 2" w:uiPriority="67"/>
+    <w:lsdException w:name="Medium Grid 2 Accent 2" w:uiPriority="68"/>
+    <w:lsdException w:name="Medium Grid 3 Accent 2" w:uiPriority="69"/>
+    <w:lsdException w:name="Dark List Accent 2" w:uiPriority="70"/>
+    <w:lsdException w:name="Colorful Shading Accent 2" w:uiPriority="71"/>
+    <w:lsdException w:name="Colorful List Accent 2" w:uiPriority="72"/>
+    <w:lsdException w:name="Colorful Grid Accent 2" w:uiPriority="73"/>
+    <w:lsdException w:name="Light Shading Accent 3" w:uiPriority="60"/>
+    <w:lsdException w:name="Light List Accent 3" w:uiPriority="61"/>
+    <w:lsdException w:name="Light Grid Accent 3" w:uiPriority="62"/>
+    <w:lsdException w:name="Medium Shading 1 Accent 3" w:uiPriority="63"/>
+    <w:lsdException w:name="Medium Shading 2 Accent 3" w:uiPriority="64"/>
+    <w:lsdException w:name="Medium List 1 Accent 3" w:uiPriority="65"/>
+    <w:lsdException w:name="Medium List 2 Accent 3" w:uiPriority="66"/>
+    <w:lsdException w:name="Medium Grid 1 Accent 3" w:uiPriority="67"/>
+    <w:lsdException w:name="Medium Grid 2 Accent 3" w:uiPriority="68"/>
+    <w:lsdException w:name="Medium Grid 3 Accent 3" w:uiPriority="69"/>
+    <w:lsdException w:name="Dark List Accent 3" w:uiPriority="70"/>
+    <w:lsdException w:name="Colorful Shading Accent 3" w:uiPriority="71"/>
+    <w:lsdException w:name="Colorful List Accent 3" w:uiPriority="72"/>
+    <w:lsdException w:name="Colorful Grid Accent 3" w:uiPriority="73"/>
+    <w:lsdException w:name="Light Shading Accent 4" w:uiPriority="60"/>
+    <w:lsdException w:name="Light List Accent 4" w:uiPriority="61"/>
+    <w:lsdException w:name="Light Grid Accent 4" w:uiPriority="62"/>
+    <w:lsdException w:name="Medium Shading 1 Accent 4" w:uiPriority="63"/>
+    <w:lsdException w:name="Medium Shading 2 Accent 4" w:uiPriority="64"/>
+    <w:lsdException w:name="Medium List 1 Accent 4" w:uiPriority="65"/>
+    <w:lsdException w:name="Medium List 2 Accent 4" w:uiPriority="66"/>
+    <w:lsdException w:name="Medium Grid 1 Accent 4" w:uiPriority="67"/>
+    <w:lsdException w:name="Medium Grid 2 Accent 4" w:uiPriority="68"/>
+    <w:lsdException w:name="Medium Grid 3 Accent 4" w:uiPriority="69"/>
+    <w:lsdException w:name="Dark List Accent 4" w:uiPriority="70"/>
+    <w:lsdException w:name="Colorful Shading Accent 4" w:uiPriority="71"/>
+    <w:lsdException w:name="Colorful List Accent 4" w:uiPriority="72"/>
+    <w:lsdException w:name="Colorful Grid Accent 4" w:uiPriority="73"/>
+    <w:lsdException w:name="Light Shading Accent 5" w:uiPriority="60"/>
+    <w:lsdException w:name="Light List Accent 5" w:uiPriority="61"/>
+    <w:lsdException w:name="Light Grid Accent 5" w:uiPriority="62"/>
+    <w:lsdException w:name="Medium Shading 1 Accent 5" w:uiPriority="63"/>
+    <w:lsdException w:name="Medium Shading 2 Accent 5" w:uiPriority="64"/>
+    <w:lsdException w:name="Medium List 1 Accent 5" w:uiPriority="65"/>
+    <w:lsdException w:name="Medium List 2 Accent 5" w:uiPriority="66"/>
+    <w:lsdException w:name="Medium Grid 1 Accent 5" w:uiPriority="67"/>
+    <w:lsdException w:name="Medium Grid 2 Accent 5" w:uiPriority="68"/>
+    <w:lsdException w:name="Medium Grid 3 Accent 5" w:uiPriority="69"/>
+    <w:lsdException w:name="Dark List Accent 5" w:uiPriority="70"/>
+    <w:lsdException w:name="Colorful Shading Accent 5" w:uiPriority="71"/>
+    <w:lsdException w:name="Colorful List Accent 5" w:uiPriority="72"/>
+    <w:lsdException w:name="Colorful Grid Accent 5" w:uiPriority="73"/>
+    <w:lsdException w:name="Light Shading Accent 6" w:uiPriority="60"/>
+    <w:lsdException w:name="Light List Accent 6" w:uiPriority="61"/>
+    <w:lsdException w:name="Light Grid Accent 6" w:uiPriority="62"/>
+    <w:lsdException w:name="Medium Shading 1 Accent 6" w:uiPriority="63"/>
+    <w:lsdException w:name="Medium Shading 2 Accent 6" w:uiPriority="64"/>
+    <w:lsdException w:name="Medium List 1 Accent 6" w:uiPriority="65"/>
+    <w:lsdException w:name="Medium List 2 Accent 6" w:uiPriority="66"/>
+    <w:lsdException w:name="Medium Grid 1 Accent 6" w:uiPriority="67"/>
+    <w:lsdException w:name="Medium Grid 2 Accent 6" w:uiPriority="68"/>
+    <w:lsdException w:name="Medium Grid 3 Accent 6" w:uiPriority="69"/>
+    <w:lsdException w:name="Dark List Accent 6" w:uiPriority="70"/>
+    <w:lsdException w:name="Colorful Shading Accent 6" w:uiPriority="71"/>
+    <w:lsdException w:name="Colorful List Accent 6" w:uiPriority="72"/>
+    <w:lsdException w:name="Colorful Grid Accent 6" w:uiPriority="73"/>
+    <w:lsdException w:name="Subtle Emphasis" w:uiPriority="19" w:qFormat="1"/>
+    <w:lsdException w:name="Intense Emphasis" w:uiPriority="21" w:qFormat="1"/>
+    <w:lsdException w:name="Subtle Reference" w:uiPriority="31" w:qFormat="1"/>
+    <w:lsdException w:name="Intense Reference" w:uiPriority="32" w:qFormat="1"/>
+    <w:lsdException w:name="Book Title" w:uiPriority="33" w:qFormat="1"/>
+    <w:lsdException w:name="Bibliography" w:semiHidden="1" w:uiPriority="37" w:unhideWhenUsed="1"/>
+    <w:lsdException w:name="TOC Heading" w:semiHidden="1" w:uiPriority="39" w:unhideWhenUsed="1" w:qFormat="1"/>
+    <w:lsdException w:name="Plain Table 1" w:uiPriority="41"/>
+    <w:lsdException w:name="Plain Table 2" w:uiPriority="42"/>
+    <w:lsdException w:name="Plain Table 3" w:uiPriority="43"/>
+    <w:lsdException w:name="Plain Table 4" w:uiPriority="44"/>
+    <w:lsdException w:name="Plain Table 5" w:uiPriority="45"/>
+    <w:lsdException w:name="Grid Table Light" w:uiPriority="40"/>
+    <w:lsdException w:name="Grid Table 1 Light" w:uiPriority="46"/>
+    <w:lsdException w:name="Grid Table 2" w:uiPriority="47"/>
+    <w:lsdException w:name="Grid Table 3" w:uiPriority="48"/>
+    <w:lsdException w:name="Grid Table 4" w:uiPriority="49"/>
+    <w:lsdException w:name="Grid Table 5 Dark" w:uiPriority="50"/>
+    <w:lsdException w:name="Grid Table 6 Colorful" w:uiPriority="51"/>
+    <w:lsdException w:name="Grid Table 7 Colorful" w:uiPriority="52"/>
+    <w:lsdException w:name="Grid Table 1 Light Accent 1" w:uiPriority="46"/>
+    <w:lsdException w:name="Grid Table 2 Accent 1" w:uiPriority="47"/>
+    <w:lsdException w:name="Grid Table 3 Accent 1" w:uiPriority="48"/>
+    <w:lsdException w:name="Grid Table 4 Accent 1" w:uiPriority="49"/>
+    <w:lsdException w:name="Grid Table 5 Dark Accent 1" w:uiPriority="50"/>
+    <w:lsdException w:name="Grid Table 6 Colorful Accent 1" w:uiPriority="51"/>
+    <w:lsdException w:name="Grid Table 7 Colorful Accent 1" w:uiPriority="52"/>
+    <w:lsdException w:name="Grid Table 1 Light Accent 2" w:uiPriority="46"/>
+    <w:lsdException w:name="Grid Table 2 Accent 2" w:uiPriority="47"/>
+    <w:lsdException w:name="Grid Table 3 Accent 2" w:uiPriority="48"/>
+    <w:lsdException w:name="Grid Table 4 Accent 2" w:uiPriority="49"/>
+    <w:lsdException w:name="Grid Table 5 Dark Accent 2" w:uiPriority="50"/>
+    <w:lsdException w:name="Grid Table 6 Colorful Accent 2" w:uiPriority="51"/>
+    <w:lsdException w:name="Grid Table 7 Colorful Accent 2" w:uiPriority="52"/>
+    <w:lsdException w:name="Grid Table 1 Light Accent 3" w:uiPriority="46"/>
+    <w:lsdException w:name="Grid Table 2 Accent 3" w:uiPriority="47"/>
+    <w:lsdException w:name="Grid Table 3 Accent 3" w:uiPriority="48"/>
+    <w:lsdException w:name="Grid Table 4 Accent 3" w:uiPriority="49"/>
+    <w:lsdException w:name="Grid Table 5 Dark Accent 3" w:uiPriority="50"/>
+    <w:lsdException w:name="Grid Table 6 Colorful Accent 3" w:uiPriority="51"/>
+    <w:lsdException w:name="Grid Table 7 Colorful Accent 3" w:uiPriority="52"/>
+    <w:lsdException w:name="Grid Table 1 Light Accent 4" w:uiPriority="46"/>
+    <w:lsdException w:name="Grid Table 2 Accent 4" w:uiPriority="47"/>
+    <w:lsdException w:name="Grid Table 3 Accent 4" w:uiPriority="48"/>
+    <w:lsdException w:name="Grid Table 4 Accent 4" w:uiPriority="49"/>
+    <w:lsdException w:name="Grid Table 5 Dark Accent 4" w:uiPriority="50"/>
+    <w:lsdException w:name="Grid Table 6 Colorful Accent 4" w:uiPriority="51"/>
+    <w:lsdException w:name="Grid Table 7 Colorful Accent 4" w:uiPriority="52"/>
+    <w:lsdException w:name="Grid Table 1 Light Accent 5" w:uiPriority="46"/>
+    <w:lsdException w:name="Grid Table 2 Accent 5" w:uiPriority="47"/>
+    <w:lsdException w:name="Grid Table 3 Accent 5" w:uiPriority="48"/>
+    <w:lsdException w:name="Grid Table 4 Accent 5" w:uiPriority="49"/>
+    <w:lsdException w:name="Grid Table 5 Dark Accent 5" w:uiPriority="50"/>
+    <w:lsdException w:name="Grid Table 6 Colorful Accent 5" w:uiPriority="51"/>
+    <w:lsdException w:name="Grid Table 7 Colorful Accent 5" w:uiPriority="52"/>
+    <w:lsdException w:name="Grid Table 1 Light Accent 6" w:uiPriority="46"/>
+    <w:lsdException w:name="Grid Table 2 Accent 6" w:uiPriority="47"/>
+    <w:lsdException w:name="Grid Table 3 Accent 6" w:uiPriority="48"/>
+    <w:lsdException w:name="Grid Table 4 Accent 6" w:uiPriority="49"/>
+    <w:lsdException w:name="Grid Table 5 Dark Accent 6" w:uiPriority="50"/>
+    <w:lsdException w:name="Grid Table 6 Colorful Accent 6" w:uiPriority="51"/>
+    <w:lsdException w:name="Grid Table 7 Colorful Accent 6" w:uiPriority="52"/>
+    <w:lsdException w:name="List Table 1 Light" w:uiPriority="46"/>
+    <w:lsdException w:name="List Table 2" w:uiPriority="47"/>
+    <w:lsdException w:name="List Table 3" w:uiPriority="48"/>
+    <w:lsdException w:name="List Table 4" w:uiPriority="49"/>
+    <w:lsdException w:name="List Table 5 Dark" w:uiPriority="50"/>
+    <w:lsdException w:name="List Table 6 Colorful" w:uiPriority="51"/>
+    <w:lsdException w:name="List Table 7 Colorful" w:uiPriority="52"/>
+    <w:lsdException w:name="List Table 1 Light Accent 1" w:uiPriority="46"/>
+    <w:lsdException w:name="List Table 2 Accent 1" w:uiPriority="47"/>
+    <w:lsdException w:name="List Table 3 Accent 1" w:uiPriority="48"/>
+    <w:lsdException w:name="List Table 4 Accent 1" w:uiPriority="49"/>
+    <w:lsdException w:name="List Table 5 Dark Accent 1" w:uiPriority="50"/>
+    <w:lsdException w:name="List Table 6 Colorful Accent 1" w:uiPriority="51"/>
+    <w:lsdException w:name="List Table 7 Colorful Accent 1" w:uiPriority="52"/>
+    <w:lsdException w:name="List Table 1 Light Accent 2" w:uiPriority="46"/>
+    <w:lsdException w:name="List Table 2 Accent 2" w:uiPriority="47"/>
+    <w:lsdException w:name="List Table 3 Accent 2" w:uiPriority="48"/>
+    <w:lsdException w:name="List Table 4 Accent 2" w:uiPriority="49"/>
+    <w:lsdException w:name="List Table 5 Dark Accent 2" w:uiPriority="50"/>
+    <w:lsdException w:name="List Table 6 Colorful Accent 2" w:uiPriority="51"/>
+    <w:lsdException w:name="List Table 7 Colorful Accent 2" w:uiPriority="52"/>
+    <w:lsdException w:name="List Table 1 Light Accent 3" w:uiPriority="46"/>
+    <w:lsdException w:name="List Table 2 Accent 3" w:uiPriority="47"/>
+    <w:lsdException w:name="List Table 3 Accent 3" w:uiPriority="48"/>
+    <w:lsdException w:name="List Table 4 Accent 3" w:uiPriority="49"/>
+    <w:lsdException w:name="List Table 5 Dark Accent 3" w:uiPriority="50"/>
+    <w:lsdException w:name="List Table 6 Colorful Accent 3" w:uiPriority="51"/>
+    <w:lsdException w:name="List Table 7 Colorful Accent 3" w:uiPriority="52"/>
+    <w:lsdException w:name="List Table 1 Light Accent 4" w:uiPriority="46"/>
+    <w:lsdException w:name="List Table 2 Accent 4" w:uiPriority="47"/>
+    <w:lsdException w:name="List Table 3 Accent 4" w:uiPriority="48"/>
+    <w:lsdException w:name="List Table 4 Accent 4" w:uiPriority="49"/>
+    <w:lsdException w:name="List Table 5 Dark Accent 4" w:uiPriority="50"/>
+    <w:lsdException w:name="List Table 6 Colorful Accent 4" w:uiPriority="51"/>
+    <w:lsdException w:name="List Table 7 Colorful Accent 4" w:uiPriority="52"/>
+    <w:lsdException w:name="List Table 1 Light Accent 5" w:uiPriority="46"/>
+    <w:lsdException w:name="List Table 2 Accent 5" w:uiPriority="47"/>
+    <w:lsdException w:name="List Table 3 Accent 5" w:uiPriority="48"/>
+    <w:lsdException w:name="List Table 4 Accent 5" w:uiPriority="49"/>
+    <w:lsdException w:name="List Table 5 Dark Accent 5" w:uiPriority="50"/>
+    <w:lsdException w:name="List Table 6 Colorful Accent 5" w:uiPriority="51"/>
+    <w:lsdException w:name="List Table 7 Colorful Accent 5" w:uiPriority="52"/>
+    <w:lsdException w:name="List Table 1 Light Accent 6" w:uiPriority="46"/>
+    <w:lsdException w:name="List Table 2 Accent 6" w:uiPriority="47"/>
+    <w:lsdException w:name="List Table 3 Accent 6" w:uiPriority="48"/>
+    <w:lsdException w:name="List Table 4 Accent 6" w:uiPriority="49"/>
+    <w:lsdException w:name="List Table 5 Dark Accent 6" w:uiPriority="50"/>
+    <w:lsdException w:name="List Table 6 Colorful Accent 6" w:uiPriority="51"/>
+    <w:lsdException w:name="List Table 7 Colorful Accent 6" w:uiPriority="52"/>
+  </w:latentStyles>
+  <w:style w:type="paragraph" w:default="1" w:styleId="Normal">
+    <w:name w:val="Normal"/>
+    <w:qFormat/>
+  </w:style>
+  <w:style w:type="character" w:default="1" w:styleId="DefaultParagraphFont">
+    <w:name w:val="Default Paragraph Font"/>
+    <w:uiPriority w:val="1"/>
+    <w:semiHidden/>
+    <w:unhideWhenUsed/>
+  </w:style>
+  <w:style w:type="table" w:default="1" w:styleId="TableNormal">
+    <w:name w:val="Normal Table"/>
+    <w:uiPriority w:val="99"/>
+    <w:semiHidden/>
+    <w:unhideWhenUsed/>
+    <w:tblPr>
+      <w:tblInd w:w="0" w:type="dxa"/>
+      <w:tblCellMar>
+        <w:top w:w="0" w:type="dxa"/>
+        <w:left w:w="108" w:type="dxa"/>
+        <w:bottom w:w="0" w:type="dxa"/>
+        <w:right w:w="108" w:type="dxa"/>
+      </w:tblCellMar>
+    </w:tblPr>
+  </w:style>
+  <w:style w:type="numbering" w:default="1" w:styleId="NoList">
+    <w:name w:val="No List"/>
+    <w:uiPriority w:val="99"/>
+    <w:semiHidden/>
+    <w:unhideWhenUsed/>
+  </w:style>
+  <w:style w:type="paragraph" w:customStyle="1" w:styleId="1456F1BEF8F54108B9C99440E37094C7">
+    <w:name w:val="1456F1BEF8F54108B9C99440E37094C7"/>
+    <w:rsid w:val="00071931"/>
+  </w:style>
+  <w:style w:type="paragraph" w:customStyle="1" w:styleId="A618EBE1171541908C38305991437536">
+    <w:name w:val="A618EBE1171541908C38305991437536"/>
+    <w:rsid w:val="00071931"/>
+  </w:style>
+  <w:style w:type="paragraph" w:customStyle="1" w:styleId="2A8364D027D0488BB61CF752D60CE0CB">
+    <w:name w:val="2A8364D027D0488BB61CF752D60CE0CB"/>
+    <w:rsid w:val="00071931"/>
+  </w:style>
+  <w:style w:type="paragraph" w:customStyle="1" w:styleId="1F0E9A2AE81440489291D2A4CB7B2FD7">
+    <w:name w:val="1F0E9A2AE81440489291D2A4CB7B2FD7"/>
+    <w:rsid w:val="00071931"/>
+  </w:style>
+  <w:style w:type="paragraph" w:customStyle="1" w:styleId="EDD4D731667343F0A5AF10CB88FDEDC3">
+    <w:name w:val="EDD4D731667343F0A5AF10CB88FDEDC3"/>
+    <w:rsid w:val="00071931"/>
+  </w:style>
+  <w:style w:type="paragraph" w:customStyle="1" w:styleId="D961EBD00A6A45C7BC8112C5CE638C9C">
+    <w:name w:val="D961EBD00A6A45C7BC8112C5CE638C9C"/>
+    <w:rsid w:val="00071931"/>
+  </w:style>
+</w:styles>
+</file>
+
+<file path=word/glossary/webSettings.xml><?xml version="1.0" encoding="utf-8"?>
+<w:webSettings xmlns:mc="http://schemas.openxmlformats.org/markup-compatibility/2006" xmlns:r="http://schemas.openxmlformats.org/officeDocument/2006/relationships" xmlns:w="http://schemas.openxmlformats.org/wordprocessingml/2006/main" xmlns:w14="http://schemas.microsoft.com/office/word/2010/wordml" xmlns:w15="http://schemas.microsoft.com/office/word/2012/wordml" mc:Ignorable="w14 w15">
+  <w:optimizeForBrowser/>
+  <w:allowPNG/>
+</w:webSettings>
 </file>
 
 <file path=word/theme/theme1.xml><?xml version="1.0" encoding="utf-8"?>
@@ -16363,7 +17063,7 @@
 </file>
 
 <file path=customXml/itemProps1.xml><?xml version="1.0" encoding="utf-8"?>
-<ds:datastoreItem xmlns:ds="http://schemas.openxmlformats.org/officeDocument/2006/customXml" ds:itemID="{B4E4520C-18F9-4245-9C22-D60831A0E382}">
+<ds:datastoreItem xmlns:ds="http://schemas.openxmlformats.org/officeDocument/2006/customXml" ds:itemID="{C1EE1ABF-C6E2-4287-9121-DA4445601B57}">
   <ds:schemaRefs>
     <ds:schemaRef ds:uri="http://schemas.openxmlformats.org/officeDocument/2006/bibliography"/>
   </ds:schemaRefs>

</xml_diff>